<commit_message>
Finished creating workflow of how i will create the application and tools
</commit_message>
<xml_diff>
--- a/Extras/Procedure.docx
+++ b/Extras/Procedure.docx
@@ -4,7 +4,7 @@
   <w:body>
     <w:p>
       <w:pPr>
-        <w:spacing w:after="0" w:line="240" w:lineRule="auto"/>
+        <w:spacing w:after="0" w:line="360" w:lineRule="auto"/>
         <w:rPr>
           <w:rFonts w:ascii="Times New Roman" w:eastAsia="Times New Roman" w:hAnsi="Times New Roman" w:cs="Times New Roman"/>
           <w:sz w:val="24"/>
@@ -28,7 +28,7 @@
           <w:ilvl w:val="0"/>
           <w:numId w:val="3"/>
         </w:numPr>
-        <w:spacing w:before="100" w:beforeAutospacing="1" w:after="100" w:afterAutospacing="1" w:line="240" w:lineRule="auto"/>
+        <w:spacing w:before="100" w:beforeAutospacing="1" w:after="100" w:afterAutospacing="1" w:line="360" w:lineRule="auto"/>
         <w:rPr>
           <w:rFonts w:ascii="Times New Roman" w:eastAsia="Times New Roman" w:hAnsi="Times New Roman" w:cs="Times New Roman"/>
           <w:sz w:val="24"/>
@@ -50,7 +50,7 @@
           <w:ilvl w:val="1"/>
           <w:numId w:val="3"/>
         </w:numPr>
-        <w:spacing w:before="100" w:beforeAutospacing="1" w:after="100" w:afterAutospacing="1" w:line="240" w:lineRule="auto"/>
+        <w:spacing w:before="100" w:beforeAutospacing="1" w:after="100" w:afterAutospacing="1" w:line="360" w:lineRule="auto"/>
         <w:rPr>
           <w:rFonts w:ascii="Times New Roman" w:eastAsia="Times New Roman" w:hAnsi="Times New Roman" w:cs="Times New Roman"/>
           <w:sz w:val="24"/>
@@ -72,7 +72,7 @@
           <w:ilvl w:val="1"/>
           <w:numId w:val="3"/>
         </w:numPr>
-        <w:spacing w:before="100" w:beforeAutospacing="1" w:after="100" w:afterAutospacing="1" w:line="240" w:lineRule="auto"/>
+        <w:spacing w:before="100" w:beforeAutospacing="1" w:after="100" w:afterAutospacing="1" w:line="360" w:lineRule="auto"/>
         <w:rPr>
           <w:rFonts w:ascii="Times New Roman" w:eastAsia="Times New Roman" w:hAnsi="Times New Roman" w:cs="Times New Roman"/>
           <w:sz w:val="24"/>
@@ -94,7 +94,7 @@
           <w:ilvl w:val="1"/>
           <w:numId w:val="3"/>
         </w:numPr>
-        <w:spacing w:before="100" w:beforeAutospacing="1" w:after="100" w:afterAutospacing="1" w:line="240" w:lineRule="auto"/>
+        <w:spacing w:before="100" w:beforeAutospacing="1" w:after="100" w:afterAutospacing="1" w:line="360" w:lineRule="auto"/>
         <w:rPr>
           <w:rFonts w:ascii="Times New Roman" w:eastAsia="Times New Roman" w:hAnsi="Times New Roman" w:cs="Times New Roman"/>
           <w:sz w:val="24"/>
@@ -116,7 +116,7 @@
           <w:ilvl w:val="0"/>
           <w:numId w:val="3"/>
         </w:numPr>
-        <w:spacing w:before="100" w:beforeAutospacing="1" w:after="100" w:afterAutospacing="1" w:line="240" w:lineRule="auto"/>
+        <w:spacing w:before="100" w:beforeAutospacing="1" w:after="100" w:afterAutospacing="1" w:line="360" w:lineRule="auto"/>
         <w:rPr>
           <w:rFonts w:ascii="Times New Roman" w:eastAsia="Times New Roman" w:hAnsi="Times New Roman" w:cs="Times New Roman"/>
           <w:sz w:val="24"/>
@@ -138,7 +138,7 @@
           <w:ilvl w:val="0"/>
           <w:numId w:val="3"/>
         </w:numPr>
-        <w:spacing w:before="100" w:beforeAutospacing="1" w:after="100" w:afterAutospacing="1" w:line="240" w:lineRule="auto"/>
+        <w:spacing w:before="100" w:beforeAutospacing="1" w:after="100" w:afterAutospacing="1" w:line="360" w:lineRule="auto"/>
         <w:rPr>
           <w:rFonts w:ascii="Times New Roman" w:eastAsia="Times New Roman" w:hAnsi="Times New Roman" w:cs="Times New Roman"/>
           <w:sz w:val="24"/>
@@ -156,7 +156,7 @@
     </w:p>
     <w:p>
       <w:pPr>
-        <w:spacing w:after="0" w:line="240" w:lineRule="auto"/>
+        <w:spacing w:after="0" w:line="360" w:lineRule="auto"/>
         <w:rPr>
           <w:rFonts w:ascii="Times New Roman" w:eastAsia="Times New Roman" w:hAnsi="Times New Roman" w:cs="Times New Roman"/>
           <w:sz w:val="24"/>
@@ -174,7 +174,7 @@
     </w:p>
     <w:p>
       <w:pPr>
-        <w:spacing w:after="0" w:line="240" w:lineRule="auto"/>
+        <w:spacing w:after="0" w:line="360" w:lineRule="auto"/>
         <w:rPr>
           <w:rFonts w:ascii="Times New Roman" w:eastAsia="Times New Roman" w:hAnsi="Times New Roman" w:cs="Times New Roman"/>
           <w:sz w:val="24"/>
@@ -198,7 +198,7 @@
           <w:ilvl w:val="1"/>
           <w:numId w:val="4"/>
         </w:numPr>
-        <w:spacing w:before="100" w:beforeAutospacing="1" w:after="100" w:afterAutospacing="1" w:line="240" w:lineRule="auto"/>
+        <w:spacing w:before="100" w:beforeAutospacing="1" w:after="100" w:afterAutospacing="1" w:line="360" w:lineRule="auto"/>
         <w:rPr>
           <w:rFonts w:ascii="Times New Roman" w:eastAsia="Times New Roman" w:hAnsi="Times New Roman" w:cs="Times New Roman"/>
           <w:sz w:val="24"/>
@@ -220,7 +220,7 @@
           <w:ilvl w:val="1"/>
           <w:numId w:val="4"/>
         </w:numPr>
-        <w:spacing w:before="100" w:beforeAutospacing="1" w:after="100" w:afterAutospacing="1" w:line="240" w:lineRule="auto"/>
+        <w:spacing w:before="100" w:beforeAutospacing="1" w:after="100" w:afterAutospacing="1" w:line="360" w:lineRule="auto"/>
         <w:rPr>
           <w:rFonts w:ascii="Times New Roman" w:eastAsia="Times New Roman" w:hAnsi="Times New Roman" w:cs="Times New Roman"/>
           <w:sz w:val="24"/>
@@ -242,7 +242,7 @@
           <w:ilvl w:val="1"/>
           <w:numId w:val="4"/>
         </w:numPr>
-        <w:spacing w:before="100" w:beforeAutospacing="1" w:after="100" w:afterAutospacing="1" w:line="240" w:lineRule="auto"/>
+        <w:spacing w:before="100" w:beforeAutospacing="1" w:after="100" w:afterAutospacing="1" w:line="360" w:lineRule="auto"/>
         <w:rPr>
           <w:rFonts w:ascii="Times New Roman" w:eastAsia="Times New Roman" w:hAnsi="Times New Roman" w:cs="Times New Roman"/>
           <w:sz w:val="24"/>
@@ -264,7 +264,7 @@
           <w:ilvl w:val="1"/>
           <w:numId w:val="4"/>
         </w:numPr>
-        <w:spacing w:before="100" w:beforeAutospacing="1" w:after="100" w:afterAutospacing="1" w:line="240" w:lineRule="auto"/>
+        <w:spacing w:before="100" w:beforeAutospacing="1" w:after="100" w:afterAutospacing="1" w:line="360" w:lineRule="auto"/>
         <w:rPr>
           <w:rFonts w:ascii="Times New Roman" w:eastAsia="Times New Roman" w:hAnsi="Times New Roman" w:cs="Times New Roman"/>
           <w:sz w:val="24"/>
@@ -286,7 +286,7 @@
           <w:ilvl w:val="1"/>
           <w:numId w:val="4"/>
         </w:numPr>
-        <w:spacing w:before="100" w:beforeAutospacing="1" w:after="100" w:afterAutospacing="1" w:line="240" w:lineRule="auto"/>
+        <w:spacing w:before="100" w:beforeAutospacing="1" w:after="100" w:afterAutospacing="1" w:line="360" w:lineRule="auto"/>
         <w:rPr>
           <w:rFonts w:ascii="Times New Roman" w:eastAsia="Times New Roman" w:hAnsi="Times New Roman" w:cs="Times New Roman"/>
           <w:sz w:val="24"/>
@@ -305,255 +305,42 @@
     <w:p>
       <w:pPr>
         <w:pStyle w:val="Heading1"/>
-        <w:rPr>
-          <w:rFonts w:ascii="Times New Roman" w:hAnsi="Times New Roman" w:cs="Times New Roman"/>
-          <w:sz w:val="24"/>
-          <w:szCs w:val="24"/>
-        </w:rPr>
-      </w:pPr>
-    </w:p>
-    <w:p>
-      <w:pPr>
-        <w:pStyle w:val="Heading1"/>
-        <w:rPr>
-          <w:rFonts w:ascii="Times New Roman" w:hAnsi="Times New Roman" w:cs="Times New Roman"/>
-          <w:sz w:val="24"/>
-          <w:szCs w:val="24"/>
-        </w:rPr>
-      </w:pPr>
-      <w:r>
-        <w:rPr>
-          <w:rFonts w:ascii="Times New Roman" w:hAnsi="Times New Roman" w:cs="Times New Roman"/>
-          <w:sz w:val="24"/>
-          <w:szCs w:val="24"/>
-        </w:rPr>
-        <w:t>DESIGN</w:t>
-      </w:r>
-    </w:p>
-    <w:p>
-      <w:pPr>
-        <w:pStyle w:val="Heading2"/>
-        <w:rPr>
-          <w:rFonts w:ascii="Times New Roman" w:hAnsi="Times New Roman" w:cs="Times New Roman"/>
-          <w:sz w:val="24"/>
-          <w:szCs w:val="24"/>
-        </w:rPr>
-      </w:pPr>
-      <w:r>
-        <w:rPr>
-          <w:rFonts w:ascii="Times New Roman" w:hAnsi="Times New Roman" w:cs="Times New Roman"/>
-          <w:sz w:val="24"/>
-          <w:szCs w:val="24"/>
-        </w:rPr>
-        <w:t>UI</w:t>
-      </w:r>
-    </w:p>
-    <w:p>
-      <w:pPr>
-        <w:pStyle w:val="ListParagraph"/>
-        <w:numPr>
-          <w:ilvl w:val="0"/>
-          <w:numId w:val="2"/>
-        </w:numPr>
-        <w:rPr>
-          <w:rFonts w:ascii="Times New Roman" w:hAnsi="Times New Roman" w:cs="Times New Roman"/>
-          <w:sz w:val="24"/>
-          <w:szCs w:val="24"/>
-        </w:rPr>
-      </w:pPr>
-      <w:r>
-        <w:rPr>
-          <w:rFonts w:ascii="Times New Roman" w:hAnsi="Times New Roman" w:cs="Times New Roman"/>
-          <w:sz w:val="24"/>
-          <w:szCs w:val="24"/>
-        </w:rPr>
-        <w:t>Login</w:t>
-      </w:r>
-    </w:p>
-    <w:p>
-      <w:pPr>
-        <w:pStyle w:val="ListParagraph"/>
-        <w:numPr>
-          <w:ilvl w:val="0"/>
-          <w:numId w:val="2"/>
-        </w:numPr>
-        <w:rPr>
-          <w:rFonts w:ascii="Times New Roman" w:hAnsi="Times New Roman" w:cs="Times New Roman"/>
-          <w:sz w:val="24"/>
-          <w:szCs w:val="24"/>
-        </w:rPr>
-      </w:pPr>
-      <w:r>
-        <w:rPr>
-          <w:rFonts w:ascii="Times New Roman" w:hAnsi="Times New Roman" w:cs="Times New Roman"/>
-          <w:sz w:val="24"/>
-          <w:szCs w:val="24"/>
-        </w:rPr>
-        <w:t xml:space="preserve">Signup </w:t>
-      </w:r>
-    </w:p>
-    <w:p>
-      <w:pPr>
-        <w:pStyle w:val="ListParagraph"/>
-        <w:numPr>
-          <w:ilvl w:val="0"/>
-          <w:numId w:val="2"/>
-        </w:numPr>
-        <w:rPr>
-          <w:rFonts w:ascii="Times New Roman" w:hAnsi="Times New Roman" w:cs="Times New Roman"/>
-          <w:sz w:val="24"/>
-          <w:szCs w:val="24"/>
-        </w:rPr>
-      </w:pPr>
-      <w:r>
-        <w:rPr>
-          <w:rFonts w:ascii="Times New Roman" w:hAnsi="Times New Roman" w:cs="Times New Roman"/>
-          <w:sz w:val="24"/>
-          <w:szCs w:val="24"/>
-        </w:rPr>
-        <w:t>Landing page</w:t>
-      </w:r>
-    </w:p>
-    <w:p>
-      <w:pPr>
-        <w:pStyle w:val="ListParagraph"/>
-        <w:numPr>
-          <w:ilvl w:val="0"/>
-          <w:numId w:val="2"/>
-        </w:numPr>
-        <w:rPr>
-          <w:rFonts w:ascii="Times New Roman" w:hAnsi="Times New Roman" w:cs="Times New Roman"/>
-          <w:sz w:val="24"/>
-          <w:szCs w:val="24"/>
-        </w:rPr>
-      </w:pPr>
-      <w:r>
-        <w:rPr>
-          <w:rFonts w:ascii="Times New Roman" w:hAnsi="Times New Roman" w:cs="Times New Roman"/>
-          <w:sz w:val="24"/>
-          <w:szCs w:val="24"/>
-        </w:rPr>
-        <w:t xml:space="preserve">Events </w:t>
-      </w:r>
-      <w:r>
-        <w:rPr>
-          <w:rFonts w:ascii="Times New Roman" w:hAnsi="Times New Roman" w:cs="Times New Roman"/>
-          <w:sz w:val="24"/>
-          <w:szCs w:val="24"/>
-        </w:rPr>
-        <w:t xml:space="preserve">page - various categories like gaming, art, music, sports </w:t>
-      </w:r>
-    </w:p>
-    <w:p>
-      <w:pPr>
-        <w:pStyle w:val="ListParagraph"/>
-        <w:numPr>
-          <w:ilvl w:val="0"/>
-          <w:numId w:val="2"/>
-        </w:numPr>
-        <w:rPr>
-          <w:rFonts w:ascii="Times New Roman" w:hAnsi="Times New Roman" w:cs="Times New Roman"/>
-          <w:sz w:val="24"/>
-          <w:szCs w:val="24"/>
-        </w:rPr>
-      </w:pPr>
-      <w:r>
-        <w:rPr>
-          <w:rFonts w:ascii="Times New Roman" w:hAnsi="Times New Roman" w:cs="Times New Roman"/>
-          <w:sz w:val="24"/>
-          <w:szCs w:val="24"/>
-        </w:rPr>
-        <w:t>History page</w:t>
-      </w:r>
-      <w:r>
-        <w:rPr>
-          <w:rFonts w:ascii="Times New Roman" w:hAnsi="Times New Roman" w:cs="Times New Roman"/>
-          <w:sz w:val="24"/>
-          <w:szCs w:val="24"/>
-        </w:rPr>
-        <w:t xml:space="preserve"> </w:t>
-      </w:r>
-      <w:r>
-        <w:rPr>
-          <w:rFonts w:ascii="Times New Roman" w:hAnsi="Times New Roman" w:cs="Times New Roman"/>
-          <w:sz w:val="24"/>
-          <w:szCs w:val="24"/>
-        </w:rPr>
-        <w:t>–</w:t>
-      </w:r>
-      <w:r>
-        <w:rPr>
-          <w:rFonts w:ascii="Times New Roman" w:hAnsi="Times New Roman" w:cs="Times New Roman"/>
-          <w:sz w:val="24"/>
-          <w:szCs w:val="24"/>
-        </w:rPr>
-        <w:t xml:space="preserve"> extra</w:t>
-      </w:r>
-      <w:r>
-        <w:rPr>
-          <w:rFonts w:ascii="Times New Roman" w:hAnsi="Times New Roman" w:cs="Times New Roman"/>
-          <w:sz w:val="24"/>
-          <w:szCs w:val="24"/>
-        </w:rPr>
-        <w:t xml:space="preserve"> work</w:t>
-      </w:r>
-    </w:p>
-    <w:p>
-      <w:pPr>
-        <w:pStyle w:val="ListParagraph"/>
-        <w:numPr>
-          <w:ilvl w:val="0"/>
-          <w:numId w:val="2"/>
-        </w:numPr>
-        <w:rPr>
-          <w:rFonts w:ascii="Times New Roman" w:hAnsi="Times New Roman" w:cs="Times New Roman"/>
-          <w:sz w:val="24"/>
-          <w:szCs w:val="24"/>
-        </w:rPr>
-      </w:pPr>
-      <w:r>
-        <w:rPr>
-          <w:rFonts w:ascii="Times New Roman" w:hAnsi="Times New Roman" w:cs="Times New Roman"/>
-          <w:sz w:val="24"/>
-          <w:szCs w:val="24"/>
-        </w:rPr>
-        <w:t>Specific event view</w:t>
-      </w:r>
-    </w:p>
-    <w:p>
-      <w:pPr>
-        <w:pStyle w:val="ListParagraph"/>
-        <w:numPr>
-          <w:ilvl w:val="0"/>
-          <w:numId w:val="2"/>
-        </w:numPr>
-        <w:rPr>
-          <w:rFonts w:ascii="Times New Roman" w:hAnsi="Times New Roman" w:cs="Times New Roman"/>
-          <w:sz w:val="24"/>
-          <w:szCs w:val="24"/>
-        </w:rPr>
-      </w:pPr>
-      <w:r>
-        <w:rPr>
-          <w:rFonts w:ascii="Times New Roman" w:hAnsi="Times New Roman" w:cs="Times New Roman"/>
-          <w:sz w:val="24"/>
-          <w:szCs w:val="24"/>
-        </w:rPr>
-        <w:t>Payment view</w:t>
-      </w:r>
-    </w:p>
-    <w:p>
-      <w:pPr>
-        <w:pStyle w:val="Heading2"/>
-        <w:rPr>
-          <w:rFonts w:ascii="Times New Roman" w:hAnsi="Times New Roman" w:cs="Times New Roman"/>
-        </w:rPr>
-      </w:pPr>
-      <w:r>
-        <w:rPr>
-          <w:rFonts w:ascii="Times New Roman" w:hAnsi="Times New Roman" w:cs="Times New Roman"/>
-        </w:rPr>
-        <w:t>Service</w:t>
+        <w:spacing w:line="360" w:lineRule="auto"/>
+        <w:rPr>
+          <w:rFonts w:ascii="Times New Roman" w:eastAsia="Times New Roman" w:hAnsi="Times New Roman" w:cs="Times New Roman"/>
+        </w:rPr>
+      </w:pPr>
+      <w:r>
+        <w:rPr>
+          <w:rFonts w:ascii="Times New Roman" w:eastAsia="Times New Roman" w:hAnsi="Times New Roman" w:cs="Times New Roman"/>
+        </w:rPr>
+        <w:t>Description</w:t>
+      </w:r>
+    </w:p>
+    <w:p>
+      <w:pPr>
+        <w:spacing w:line="360" w:lineRule="auto"/>
+        <w:rPr>
+          <w:rFonts w:ascii="Times New Roman" w:hAnsi="Times New Roman" w:cs="Times New Roman"/>
+        </w:rPr>
+      </w:pPr>
+      <w:r>
+        <w:rPr>
+          <w:rFonts w:ascii="Times New Roman" w:hAnsi="Times New Roman" w:cs="Times New Roman"/>
+        </w:rPr>
+        <w:t xml:space="preserve">PesaApp is intended to be an </w:t>
+      </w:r>
+      <w:r>
+        <w:rPr>
+          <w:rFonts w:ascii="Times New Roman" w:hAnsi="Times New Roman" w:cs="Times New Roman"/>
+        </w:rPr>
+        <w:t>event</w:t>
+      </w:r>
+      <w:r>
+        <w:rPr>
+          <w:rFonts w:ascii="Times New Roman" w:hAnsi="Times New Roman" w:cs="Times New Roman"/>
+        </w:rPr>
+        <w:t xml:space="preserve"> booking mobile application.  The users should be able to </w:t>
       </w:r>
     </w:p>
     <w:p>
@@ -563,105 +350,22 @@
           <w:ilvl w:val="1"/>
           <w:numId w:val="3"/>
         </w:numPr>
-        <w:rPr>
-          <w:rFonts w:ascii="Times New Roman" w:hAnsi="Times New Roman" w:cs="Times New Roman"/>
-        </w:rPr>
-      </w:pPr>
-      <w:r>
-        <w:rPr>
-          <w:rFonts w:ascii="Times New Roman" w:hAnsi="Times New Roman" w:cs="Times New Roman"/>
-        </w:rPr>
-        <w:t>Create tables</w:t>
-      </w:r>
-    </w:p>
-    <w:p>
-      <w:pPr>
-        <w:pStyle w:val="ListParagraph"/>
-        <w:numPr>
-          <w:ilvl w:val="2"/>
-          <w:numId w:val="3"/>
-        </w:numPr>
-        <w:rPr>
-          <w:rFonts w:ascii="Times New Roman" w:hAnsi="Times New Roman" w:cs="Times New Roman"/>
-        </w:rPr>
-      </w:pPr>
-      <w:r>
-        <w:rPr>
-          <w:rFonts w:ascii="Times New Roman" w:hAnsi="Times New Roman" w:cs="Times New Roman"/>
-        </w:rPr>
-        <w:t>Verification</w:t>
-      </w:r>
-    </w:p>
-    <w:p>
-      <w:pPr>
-        <w:pStyle w:val="ListParagraph"/>
-        <w:numPr>
-          <w:ilvl w:val="2"/>
-          <w:numId w:val="3"/>
-        </w:numPr>
-        <w:rPr>
-          <w:rFonts w:ascii="Times New Roman" w:hAnsi="Times New Roman" w:cs="Times New Roman"/>
-        </w:rPr>
-      </w:pPr>
-      <w:r>
-        <w:rPr>
-          <w:rFonts w:ascii="Times New Roman" w:hAnsi="Times New Roman" w:cs="Times New Roman"/>
-        </w:rPr>
-        <w:t>Categories</w:t>
-      </w:r>
-    </w:p>
-    <w:p>
-      <w:pPr>
-        <w:pStyle w:val="ListParagraph"/>
-        <w:numPr>
-          <w:ilvl w:val="2"/>
-          <w:numId w:val="3"/>
-        </w:numPr>
-        <w:rPr>
-          <w:rFonts w:ascii="Times New Roman" w:hAnsi="Times New Roman" w:cs="Times New Roman"/>
-        </w:rPr>
-      </w:pPr>
-      <w:r>
-        <w:rPr>
-          <w:rFonts w:ascii="Times New Roman" w:hAnsi="Times New Roman" w:cs="Times New Roman"/>
-        </w:rPr>
-        <w:t>Favorites</w:t>
-      </w:r>
-    </w:p>
-    <w:p>
-      <w:pPr>
-        <w:pStyle w:val="ListParagraph"/>
-        <w:numPr>
-          <w:ilvl w:val="2"/>
-          <w:numId w:val="3"/>
-        </w:numPr>
-        <w:rPr>
-          <w:rFonts w:ascii="Times New Roman" w:hAnsi="Times New Roman" w:cs="Times New Roman"/>
-        </w:rPr>
-      </w:pPr>
-      <w:r>
-        <w:rPr>
-          <w:rFonts w:ascii="Times New Roman" w:hAnsi="Times New Roman" w:cs="Times New Roman"/>
-        </w:rPr>
-        <w:t>All events – should take data from all table categories</w:t>
-      </w:r>
-    </w:p>
-    <w:p>
-      <w:pPr>
-        <w:pStyle w:val="ListParagraph"/>
-        <w:numPr>
-          <w:ilvl w:val="2"/>
-          <w:numId w:val="3"/>
-        </w:numPr>
-        <w:rPr>
-          <w:rFonts w:ascii="Times New Roman" w:hAnsi="Times New Roman" w:cs="Times New Roman"/>
-        </w:rPr>
-      </w:pPr>
-      <w:r>
-        <w:rPr>
-          <w:rFonts w:ascii="Times New Roman" w:hAnsi="Times New Roman" w:cs="Times New Roman"/>
-        </w:rPr>
-        <w:t>Featured events</w:t>
+        <w:spacing w:line="360" w:lineRule="auto"/>
+        <w:rPr>
+          <w:rFonts w:ascii="Times New Roman" w:hAnsi="Times New Roman" w:cs="Times New Roman"/>
+        </w:rPr>
+      </w:pPr>
+      <w:r>
+        <w:rPr>
+          <w:rFonts w:ascii="Times New Roman" w:hAnsi="Times New Roman" w:cs="Times New Roman"/>
+        </w:rPr>
+        <w:t xml:space="preserve">Browse through </w:t>
+      </w:r>
+      <w:r>
+        <w:rPr>
+          <w:rFonts w:ascii="Times New Roman" w:hAnsi="Times New Roman" w:cs="Times New Roman"/>
+        </w:rPr>
+        <w:t>specific categories of events.</w:t>
       </w:r>
     </w:p>
     <w:p>
@@ -671,15 +375,22 @@
           <w:ilvl w:val="1"/>
           <w:numId w:val="3"/>
         </w:numPr>
-        <w:rPr>
-          <w:rFonts w:ascii="Times New Roman" w:hAnsi="Times New Roman" w:cs="Times New Roman"/>
-        </w:rPr>
-      </w:pPr>
-      <w:r>
-        <w:rPr>
-          <w:rFonts w:ascii="Times New Roman" w:hAnsi="Times New Roman" w:cs="Times New Roman"/>
-        </w:rPr>
-        <w:t>Design table structures</w:t>
+        <w:spacing w:line="360" w:lineRule="auto"/>
+        <w:rPr>
+          <w:rFonts w:ascii="Times New Roman" w:hAnsi="Times New Roman" w:cs="Times New Roman"/>
+        </w:rPr>
+      </w:pPr>
+      <w:r>
+        <w:rPr>
+          <w:rFonts w:ascii="Times New Roman" w:hAnsi="Times New Roman" w:cs="Times New Roman"/>
+        </w:rPr>
+        <w:t>Favorite events they fancy</w:t>
+      </w:r>
+      <w:r>
+        <w:rPr>
+          <w:rFonts w:ascii="Times New Roman" w:hAnsi="Times New Roman" w:cs="Times New Roman"/>
+        </w:rPr>
+        <w:t>.</w:t>
       </w:r>
     </w:p>
     <w:p>
@@ -689,6 +400,517 @@
           <w:ilvl w:val="1"/>
           <w:numId w:val="3"/>
         </w:numPr>
+        <w:spacing w:line="360" w:lineRule="auto"/>
+        <w:rPr>
+          <w:rFonts w:ascii="Times New Roman" w:hAnsi="Times New Roman" w:cs="Times New Roman"/>
+        </w:rPr>
+      </w:pPr>
+      <w:r>
+        <w:rPr>
+          <w:rFonts w:ascii="Times New Roman" w:hAnsi="Times New Roman" w:cs="Times New Roman"/>
+        </w:rPr>
+        <w:t>View their favorites</w:t>
+      </w:r>
+    </w:p>
+    <w:p>
+      <w:pPr>
+        <w:pStyle w:val="ListParagraph"/>
+        <w:numPr>
+          <w:ilvl w:val="1"/>
+          <w:numId w:val="3"/>
+        </w:numPr>
+        <w:spacing w:line="360" w:lineRule="auto"/>
+        <w:rPr>
+          <w:rFonts w:ascii="Times New Roman" w:hAnsi="Times New Roman" w:cs="Times New Roman"/>
+        </w:rPr>
+      </w:pPr>
+      <w:r>
+        <w:rPr>
+          <w:rFonts w:ascii="Times New Roman" w:hAnsi="Times New Roman" w:cs="Times New Roman"/>
+        </w:rPr>
+        <w:t>Check a specific detail of an events</w:t>
+      </w:r>
+    </w:p>
+    <w:p>
+      <w:pPr>
+        <w:pStyle w:val="ListParagraph"/>
+        <w:numPr>
+          <w:ilvl w:val="1"/>
+          <w:numId w:val="3"/>
+        </w:numPr>
+        <w:spacing w:line="360" w:lineRule="auto"/>
+        <w:rPr>
+          <w:rFonts w:ascii="Times New Roman" w:hAnsi="Times New Roman" w:cs="Times New Roman"/>
+        </w:rPr>
+      </w:pPr>
+      <w:r>
+        <w:rPr>
+          <w:rFonts w:ascii="Times New Roman" w:hAnsi="Times New Roman" w:cs="Times New Roman"/>
+        </w:rPr>
+        <w:t>Pay for an event.</w:t>
+      </w:r>
+    </w:p>
+    <w:p>
+      <w:pPr>
+        <w:pStyle w:val="ListParagraph"/>
+        <w:numPr>
+          <w:ilvl w:val="1"/>
+          <w:numId w:val="3"/>
+        </w:numPr>
+        <w:spacing w:line="360" w:lineRule="auto"/>
+        <w:rPr>
+          <w:rFonts w:ascii="Times New Roman" w:hAnsi="Times New Roman" w:cs="Times New Roman"/>
+        </w:rPr>
+      </w:pPr>
+      <w:r>
+        <w:rPr>
+          <w:rFonts w:ascii="Times New Roman" w:hAnsi="Times New Roman" w:cs="Times New Roman"/>
+        </w:rPr>
+        <w:t>Search for an event</w:t>
+      </w:r>
+    </w:p>
+    <w:p>
+      <w:pPr>
+        <w:rPr>
+          <w:rFonts w:ascii="Times New Roman" w:eastAsiaTheme="majorEastAsia" w:hAnsi="Times New Roman" w:cs="Times New Roman"/>
+          <w:color w:val="2F5496" w:themeColor="accent1" w:themeShade="BF"/>
+          <w:sz w:val="24"/>
+          <w:szCs w:val="24"/>
+        </w:rPr>
+      </w:pPr>
+      <w:r>
+        <w:rPr>
+          <w:rFonts w:ascii="Times New Roman" w:hAnsi="Times New Roman" w:cs="Times New Roman"/>
+          <w:sz w:val="24"/>
+          <w:szCs w:val="24"/>
+        </w:rPr>
+        <w:br w:type="page"/>
+      </w:r>
+    </w:p>
+    <w:p>
+      <w:pPr>
+        <w:pStyle w:val="Heading1"/>
+        <w:spacing w:line="360" w:lineRule="auto"/>
+        <w:rPr>
+          <w:rFonts w:ascii="Times New Roman" w:hAnsi="Times New Roman" w:cs="Times New Roman"/>
+          <w:sz w:val="24"/>
+          <w:szCs w:val="24"/>
+        </w:rPr>
+      </w:pPr>
+    </w:p>
+    <w:p>
+      <w:pPr>
+        <w:pStyle w:val="Heading1"/>
+        <w:spacing w:line="360" w:lineRule="auto"/>
+        <w:rPr>
+          <w:rFonts w:ascii="Times New Roman" w:hAnsi="Times New Roman" w:cs="Times New Roman"/>
+          <w:sz w:val="24"/>
+          <w:szCs w:val="24"/>
+        </w:rPr>
+      </w:pPr>
+      <w:r>
+        <w:rPr>
+          <w:rFonts w:ascii="Times New Roman" w:hAnsi="Times New Roman" w:cs="Times New Roman"/>
+          <w:sz w:val="24"/>
+          <w:szCs w:val="24"/>
+        </w:rPr>
+        <w:t>DESIGN</w:t>
+      </w:r>
+    </w:p>
+    <w:p>
+      <w:pPr>
+        <w:pStyle w:val="Heading2"/>
+        <w:spacing w:line="360" w:lineRule="auto"/>
+        <w:rPr>
+          <w:rFonts w:ascii="Times New Roman" w:hAnsi="Times New Roman" w:cs="Times New Roman"/>
+          <w:sz w:val="24"/>
+          <w:szCs w:val="24"/>
+        </w:rPr>
+      </w:pPr>
+      <w:r>
+        <w:rPr>
+          <w:rFonts w:ascii="Times New Roman" w:hAnsi="Times New Roman" w:cs="Times New Roman"/>
+          <w:sz w:val="24"/>
+          <w:szCs w:val="24"/>
+        </w:rPr>
+        <w:t>UI</w:t>
+      </w:r>
+    </w:p>
+    <w:p>
+      <w:pPr>
+        <w:pStyle w:val="ListParagraph"/>
+        <w:numPr>
+          <w:ilvl w:val="0"/>
+          <w:numId w:val="2"/>
+        </w:numPr>
+        <w:spacing w:line="360" w:lineRule="auto"/>
+        <w:rPr>
+          <w:rFonts w:ascii="Times New Roman" w:hAnsi="Times New Roman" w:cs="Times New Roman"/>
+          <w:sz w:val="24"/>
+          <w:szCs w:val="24"/>
+        </w:rPr>
+      </w:pPr>
+      <w:r>
+        <w:rPr>
+          <w:rFonts w:ascii="Times New Roman" w:hAnsi="Times New Roman" w:cs="Times New Roman"/>
+          <w:sz w:val="24"/>
+          <w:szCs w:val="24"/>
+        </w:rPr>
+        <w:t>Login</w:t>
+      </w:r>
+    </w:p>
+    <w:p>
+      <w:pPr>
+        <w:pStyle w:val="ListParagraph"/>
+        <w:numPr>
+          <w:ilvl w:val="0"/>
+          <w:numId w:val="2"/>
+        </w:numPr>
+        <w:spacing w:line="360" w:lineRule="auto"/>
+        <w:rPr>
+          <w:rFonts w:ascii="Times New Roman" w:hAnsi="Times New Roman" w:cs="Times New Roman"/>
+          <w:sz w:val="24"/>
+          <w:szCs w:val="24"/>
+        </w:rPr>
+      </w:pPr>
+      <w:r>
+        <w:rPr>
+          <w:rFonts w:ascii="Times New Roman" w:hAnsi="Times New Roman" w:cs="Times New Roman"/>
+          <w:sz w:val="24"/>
+          <w:szCs w:val="24"/>
+        </w:rPr>
+        <w:t xml:space="preserve">Signup </w:t>
+      </w:r>
+    </w:p>
+    <w:p>
+      <w:pPr>
+        <w:pStyle w:val="ListParagraph"/>
+        <w:numPr>
+          <w:ilvl w:val="0"/>
+          <w:numId w:val="2"/>
+        </w:numPr>
+        <w:spacing w:line="360" w:lineRule="auto"/>
+        <w:rPr>
+          <w:rFonts w:ascii="Times New Roman" w:hAnsi="Times New Roman" w:cs="Times New Roman"/>
+          <w:sz w:val="24"/>
+          <w:szCs w:val="24"/>
+        </w:rPr>
+      </w:pPr>
+      <w:r>
+        <w:rPr>
+          <w:rFonts w:ascii="Times New Roman" w:hAnsi="Times New Roman" w:cs="Times New Roman"/>
+          <w:sz w:val="24"/>
+          <w:szCs w:val="24"/>
+        </w:rPr>
+        <w:t>Landing page</w:t>
+      </w:r>
+    </w:p>
+    <w:p>
+      <w:pPr>
+        <w:pStyle w:val="ListParagraph"/>
+        <w:numPr>
+          <w:ilvl w:val="0"/>
+          <w:numId w:val="2"/>
+        </w:numPr>
+        <w:spacing w:line="360" w:lineRule="auto"/>
+        <w:rPr>
+          <w:rFonts w:ascii="Times New Roman" w:hAnsi="Times New Roman" w:cs="Times New Roman"/>
+          <w:sz w:val="24"/>
+          <w:szCs w:val="24"/>
+        </w:rPr>
+      </w:pPr>
+      <w:r>
+        <w:rPr>
+          <w:rFonts w:ascii="Times New Roman" w:hAnsi="Times New Roman" w:cs="Times New Roman"/>
+          <w:sz w:val="24"/>
+          <w:szCs w:val="24"/>
+        </w:rPr>
+        <w:t xml:space="preserve">Events </w:t>
+      </w:r>
+      <w:r>
+        <w:rPr>
+          <w:rFonts w:ascii="Times New Roman" w:hAnsi="Times New Roman" w:cs="Times New Roman"/>
+          <w:sz w:val="24"/>
+          <w:szCs w:val="24"/>
+        </w:rPr>
+        <w:t xml:space="preserve">page - various categories like gaming, art, music, sports </w:t>
+      </w:r>
+    </w:p>
+    <w:p>
+      <w:pPr>
+        <w:pStyle w:val="ListParagraph"/>
+        <w:numPr>
+          <w:ilvl w:val="0"/>
+          <w:numId w:val="2"/>
+        </w:numPr>
+        <w:spacing w:line="360" w:lineRule="auto"/>
+        <w:rPr>
+          <w:rFonts w:ascii="Times New Roman" w:hAnsi="Times New Roman" w:cs="Times New Roman"/>
+          <w:sz w:val="24"/>
+          <w:szCs w:val="24"/>
+        </w:rPr>
+      </w:pPr>
+      <w:r>
+        <w:rPr>
+          <w:rFonts w:ascii="Times New Roman" w:hAnsi="Times New Roman" w:cs="Times New Roman"/>
+          <w:sz w:val="24"/>
+          <w:szCs w:val="24"/>
+        </w:rPr>
+        <w:t>History page</w:t>
+      </w:r>
+      <w:r>
+        <w:rPr>
+          <w:rFonts w:ascii="Times New Roman" w:hAnsi="Times New Roman" w:cs="Times New Roman"/>
+          <w:sz w:val="24"/>
+          <w:szCs w:val="24"/>
+        </w:rPr>
+        <w:t xml:space="preserve"> </w:t>
+      </w:r>
+      <w:r>
+        <w:rPr>
+          <w:rFonts w:ascii="Times New Roman" w:hAnsi="Times New Roman" w:cs="Times New Roman"/>
+          <w:sz w:val="24"/>
+          <w:szCs w:val="24"/>
+        </w:rPr>
+        <w:t>–</w:t>
+      </w:r>
+      <w:r>
+        <w:rPr>
+          <w:rFonts w:ascii="Times New Roman" w:hAnsi="Times New Roman" w:cs="Times New Roman"/>
+          <w:sz w:val="24"/>
+          <w:szCs w:val="24"/>
+        </w:rPr>
+        <w:t xml:space="preserve"> extra</w:t>
+      </w:r>
+      <w:r>
+        <w:rPr>
+          <w:rFonts w:ascii="Times New Roman" w:hAnsi="Times New Roman" w:cs="Times New Roman"/>
+          <w:sz w:val="24"/>
+          <w:szCs w:val="24"/>
+        </w:rPr>
+        <w:t xml:space="preserve"> work</w:t>
+      </w:r>
+    </w:p>
+    <w:p>
+      <w:pPr>
+        <w:pStyle w:val="ListParagraph"/>
+        <w:numPr>
+          <w:ilvl w:val="0"/>
+          <w:numId w:val="2"/>
+        </w:numPr>
+        <w:spacing w:line="360" w:lineRule="auto"/>
+        <w:rPr>
+          <w:rFonts w:ascii="Times New Roman" w:hAnsi="Times New Roman" w:cs="Times New Roman"/>
+          <w:sz w:val="24"/>
+          <w:szCs w:val="24"/>
+        </w:rPr>
+      </w:pPr>
+      <w:r>
+        <w:rPr>
+          <w:rFonts w:ascii="Times New Roman" w:hAnsi="Times New Roman" w:cs="Times New Roman"/>
+          <w:sz w:val="24"/>
+          <w:szCs w:val="24"/>
+        </w:rPr>
+        <w:t>Specific event view</w:t>
+      </w:r>
+    </w:p>
+    <w:p>
+      <w:pPr>
+        <w:pStyle w:val="ListParagraph"/>
+        <w:numPr>
+          <w:ilvl w:val="0"/>
+          <w:numId w:val="2"/>
+        </w:numPr>
+        <w:spacing w:line="360" w:lineRule="auto"/>
+        <w:rPr>
+          <w:rFonts w:ascii="Times New Roman" w:hAnsi="Times New Roman" w:cs="Times New Roman"/>
+          <w:sz w:val="24"/>
+          <w:szCs w:val="24"/>
+        </w:rPr>
+      </w:pPr>
+      <w:r>
+        <w:rPr>
+          <w:rFonts w:ascii="Times New Roman" w:hAnsi="Times New Roman" w:cs="Times New Roman"/>
+          <w:sz w:val="24"/>
+          <w:szCs w:val="24"/>
+        </w:rPr>
+        <w:t>Payment view</w:t>
+      </w:r>
+    </w:p>
+    <w:p>
+      <w:pPr>
+        <w:spacing w:line="360" w:lineRule="auto"/>
+        <w:rPr>
+          <w:rFonts w:ascii="Times New Roman" w:eastAsiaTheme="majorEastAsia" w:hAnsi="Times New Roman" w:cs="Times New Roman"/>
+          <w:color w:val="2F5496" w:themeColor="accent1" w:themeShade="BF"/>
+          <w:sz w:val="26"/>
+          <w:szCs w:val="26"/>
+        </w:rPr>
+      </w:pPr>
+      <w:r>
+        <w:rPr>
+          <w:rFonts w:ascii="Times New Roman" w:hAnsi="Times New Roman" w:cs="Times New Roman"/>
+        </w:rPr>
+        <w:br w:type="page"/>
+      </w:r>
+    </w:p>
+    <w:p>
+      <w:pPr>
+        <w:pStyle w:val="Heading2"/>
+        <w:spacing w:line="360" w:lineRule="auto"/>
+        <w:rPr>
+          <w:rFonts w:ascii="Times New Roman" w:hAnsi="Times New Roman" w:cs="Times New Roman"/>
+        </w:rPr>
+      </w:pPr>
+      <w:r>
+        <w:rPr>
+          <w:rFonts w:ascii="Times New Roman" w:hAnsi="Times New Roman" w:cs="Times New Roman"/>
+        </w:rPr>
+        <w:lastRenderedPageBreak/>
+        <w:t>Service</w:t>
+      </w:r>
+    </w:p>
+    <w:p>
+      <w:pPr>
+        <w:pStyle w:val="ListParagraph"/>
+        <w:numPr>
+          <w:ilvl w:val="0"/>
+          <w:numId w:val="5"/>
+        </w:numPr>
+        <w:spacing w:line="360" w:lineRule="auto"/>
+        <w:rPr>
+          <w:rFonts w:ascii="Times New Roman" w:hAnsi="Times New Roman" w:cs="Times New Roman"/>
+        </w:rPr>
+      </w:pPr>
+      <w:r>
+        <w:rPr>
+          <w:rFonts w:ascii="Times New Roman" w:hAnsi="Times New Roman" w:cs="Times New Roman"/>
+        </w:rPr>
+        <w:t>Create tables</w:t>
+      </w:r>
+    </w:p>
+    <w:p>
+      <w:pPr>
+        <w:pStyle w:val="ListParagraph"/>
+        <w:numPr>
+          <w:ilvl w:val="1"/>
+          <w:numId w:val="7"/>
+        </w:numPr>
+        <w:spacing w:line="360" w:lineRule="auto"/>
+        <w:rPr>
+          <w:rFonts w:ascii="Times New Roman" w:hAnsi="Times New Roman" w:cs="Times New Roman"/>
+        </w:rPr>
+      </w:pPr>
+      <w:r>
+        <w:rPr>
+          <w:rFonts w:ascii="Times New Roman" w:hAnsi="Times New Roman" w:cs="Times New Roman"/>
+        </w:rPr>
+        <w:t>Verification</w:t>
+      </w:r>
+    </w:p>
+    <w:p>
+      <w:pPr>
+        <w:pStyle w:val="ListParagraph"/>
+        <w:numPr>
+          <w:ilvl w:val="1"/>
+          <w:numId w:val="7"/>
+        </w:numPr>
+        <w:spacing w:line="360" w:lineRule="auto"/>
+        <w:rPr>
+          <w:rFonts w:ascii="Times New Roman" w:hAnsi="Times New Roman" w:cs="Times New Roman"/>
+        </w:rPr>
+      </w:pPr>
+      <w:r>
+        <w:rPr>
+          <w:rFonts w:ascii="Times New Roman" w:hAnsi="Times New Roman" w:cs="Times New Roman"/>
+        </w:rPr>
+        <w:t>Categories</w:t>
+      </w:r>
+    </w:p>
+    <w:p>
+      <w:pPr>
+        <w:pStyle w:val="ListParagraph"/>
+        <w:numPr>
+          <w:ilvl w:val="1"/>
+          <w:numId w:val="7"/>
+        </w:numPr>
+        <w:spacing w:line="360" w:lineRule="auto"/>
+        <w:rPr>
+          <w:rFonts w:ascii="Times New Roman" w:hAnsi="Times New Roman" w:cs="Times New Roman"/>
+        </w:rPr>
+      </w:pPr>
+      <w:r>
+        <w:rPr>
+          <w:rFonts w:ascii="Times New Roman" w:hAnsi="Times New Roman" w:cs="Times New Roman"/>
+        </w:rPr>
+        <w:t>Favorites</w:t>
+      </w:r>
+    </w:p>
+    <w:p>
+      <w:pPr>
+        <w:pStyle w:val="ListParagraph"/>
+        <w:numPr>
+          <w:ilvl w:val="1"/>
+          <w:numId w:val="7"/>
+        </w:numPr>
+        <w:spacing w:line="360" w:lineRule="auto"/>
+        <w:rPr>
+          <w:rFonts w:ascii="Times New Roman" w:hAnsi="Times New Roman" w:cs="Times New Roman"/>
+        </w:rPr>
+      </w:pPr>
+      <w:r>
+        <w:rPr>
+          <w:rFonts w:ascii="Times New Roman" w:hAnsi="Times New Roman" w:cs="Times New Roman"/>
+        </w:rPr>
+        <w:t>All events – should take data from all table categories</w:t>
+      </w:r>
+    </w:p>
+    <w:p>
+      <w:pPr>
+        <w:pStyle w:val="ListParagraph"/>
+        <w:numPr>
+          <w:ilvl w:val="1"/>
+          <w:numId w:val="7"/>
+        </w:numPr>
+        <w:spacing w:line="360" w:lineRule="auto"/>
+        <w:rPr>
+          <w:rFonts w:ascii="Times New Roman" w:hAnsi="Times New Roman" w:cs="Times New Roman"/>
+        </w:rPr>
+      </w:pPr>
+      <w:r>
+        <w:rPr>
+          <w:rFonts w:ascii="Times New Roman" w:hAnsi="Times New Roman" w:cs="Times New Roman"/>
+        </w:rPr>
+        <w:t>Featured events</w:t>
+      </w:r>
+    </w:p>
+    <w:p>
+      <w:pPr>
+        <w:pStyle w:val="ListParagraph"/>
+        <w:numPr>
+          <w:ilvl w:val="0"/>
+          <w:numId w:val="5"/>
+        </w:numPr>
+        <w:spacing w:line="360" w:lineRule="auto"/>
+        <w:rPr>
+          <w:rFonts w:ascii="Times New Roman" w:hAnsi="Times New Roman" w:cs="Times New Roman"/>
+        </w:rPr>
+      </w:pPr>
+      <w:r>
+        <w:rPr>
+          <w:rFonts w:ascii="Times New Roman" w:hAnsi="Times New Roman" w:cs="Times New Roman"/>
+        </w:rPr>
+        <w:t>Design table structures</w:t>
+      </w:r>
+    </w:p>
+    <w:p>
+      <w:pPr>
+        <w:pStyle w:val="ListParagraph"/>
+        <w:numPr>
+          <w:ilvl w:val="0"/>
+          <w:numId w:val="5"/>
+        </w:numPr>
+        <w:spacing w:line="360" w:lineRule="auto"/>
         <w:rPr>
           <w:rFonts w:ascii="Times New Roman" w:hAnsi="Times New Roman" w:cs="Times New Roman"/>
         </w:rPr>
@@ -698,10 +920,1321 @@
           <w:rFonts w:ascii="Times New Roman" w:hAnsi="Times New Roman" w:cs="Times New Roman"/>
         </w:rPr>
         <w:t>Create endpoints</w:t>
+      </w:r>
+    </w:p>
+    <w:p>
+      <w:pPr>
+        <w:pStyle w:val="Heading1"/>
+        <w:spacing w:line="360" w:lineRule="auto"/>
+        <w:rPr>
+          <w:rFonts w:ascii="Times New Roman" w:hAnsi="Times New Roman" w:cs="Times New Roman"/>
+        </w:rPr>
+      </w:pPr>
+      <w:r>
+        <w:rPr>
+          <w:rFonts w:ascii="Times New Roman" w:hAnsi="Times New Roman" w:cs="Times New Roman"/>
+        </w:rPr>
+        <w:t xml:space="preserve">Libraries </w:t>
+      </w:r>
+      <w:r>
+        <w:rPr>
+          <w:rFonts w:ascii="Times New Roman" w:hAnsi="Times New Roman" w:cs="Times New Roman"/>
+        </w:rPr>
+        <w:t>and tools</w:t>
+      </w:r>
+    </w:p>
+    <w:p>
+      <w:pPr>
+        <w:pStyle w:val="ListParagraph"/>
+        <w:numPr>
+          <w:ilvl w:val="0"/>
+          <w:numId w:val="8"/>
+        </w:numPr>
+        <w:spacing w:line="360" w:lineRule="auto"/>
+        <w:rPr>
+          <w:rFonts w:ascii="Times New Roman" w:hAnsi="Times New Roman" w:cs="Times New Roman"/>
+        </w:rPr>
+      </w:pPr>
+      <w:r>
+        <w:rPr>
+          <w:rFonts w:ascii="Times New Roman" w:hAnsi="Times New Roman" w:cs="Times New Roman"/>
+        </w:rPr>
+        <w:t>Gradle – v4.6. Build automation.</w:t>
+      </w:r>
+    </w:p>
+    <w:p>
+      <w:pPr>
+        <w:pStyle w:val="ListParagraph"/>
+        <w:numPr>
+          <w:ilvl w:val="0"/>
+          <w:numId w:val="8"/>
+        </w:numPr>
+        <w:spacing w:line="360" w:lineRule="auto"/>
+        <w:rPr>
+          <w:rFonts w:ascii="Times New Roman" w:hAnsi="Times New Roman" w:cs="Times New Roman"/>
+        </w:rPr>
+      </w:pPr>
+      <w:r>
+        <w:rPr>
+          <w:rFonts w:ascii="Times New Roman" w:hAnsi="Times New Roman" w:cs="Times New Roman"/>
+        </w:rPr>
+        <w:t>Android – v3.4.1</w:t>
+      </w:r>
+    </w:p>
+    <w:p>
+      <w:pPr>
+        <w:pStyle w:val="ListParagraph"/>
+        <w:numPr>
+          <w:ilvl w:val="0"/>
+          <w:numId w:val="8"/>
+        </w:numPr>
+        <w:spacing w:line="360" w:lineRule="auto"/>
+        <w:rPr>
+          <w:rFonts w:ascii="Times New Roman" w:hAnsi="Times New Roman" w:cs="Times New Roman"/>
+        </w:rPr>
+      </w:pPr>
+      <w:r>
+        <w:rPr>
+          <w:rFonts w:ascii="Times New Roman" w:hAnsi="Times New Roman" w:cs="Times New Roman"/>
+        </w:rPr>
+        <w:t>Picasso – stable v2.71828. Loading and cache of images.</w:t>
+      </w:r>
+    </w:p>
+    <w:p>
+      <w:pPr>
+        <w:pStyle w:val="ListParagraph"/>
+        <w:numPr>
+          <w:ilvl w:val="0"/>
+          <w:numId w:val="8"/>
+        </w:numPr>
+        <w:spacing w:line="360" w:lineRule="auto"/>
+        <w:rPr>
+          <w:rFonts w:ascii="Times New Roman" w:hAnsi="Times New Roman" w:cs="Times New Roman"/>
+        </w:rPr>
+      </w:pPr>
+      <w:r>
+        <w:rPr>
+          <w:rFonts w:ascii="Times New Roman" w:hAnsi="Times New Roman" w:cs="Times New Roman"/>
+        </w:rPr>
+        <w:t>Livedata -</w:t>
+      </w:r>
+      <w:r>
+        <w:rPr>
+          <w:rFonts w:ascii="Times New Roman" w:hAnsi="Times New Roman" w:cs="Times New Roman"/>
+        </w:rPr>
+        <w:t xml:space="preserve"> v1.1.1. Lifecycle observable </w:t>
+      </w:r>
+      <w:r>
+        <w:rPr>
+          <w:rFonts w:ascii="Times New Roman" w:hAnsi="Times New Roman" w:cs="Times New Roman"/>
+        </w:rPr>
+        <w:t>data holder.</w:t>
+      </w:r>
+    </w:p>
+    <w:p>
+      <w:pPr>
+        <w:pStyle w:val="ListParagraph"/>
+        <w:numPr>
+          <w:ilvl w:val="0"/>
+          <w:numId w:val="8"/>
+        </w:numPr>
+        <w:spacing w:line="360" w:lineRule="auto"/>
+        <w:rPr>
+          <w:rFonts w:ascii="Times New Roman" w:hAnsi="Times New Roman" w:cs="Times New Roman"/>
+        </w:rPr>
+      </w:pPr>
+      <w:r>
+        <w:rPr>
+          <w:rFonts w:ascii="Times New Roman" w:hAnsi="Times New Roman" w:cs="Times New Roman"/>
+        </w:rPr>
+        <w:t>Retrofit – v2.5.0. Network calls.</w:t>
+      </w:r>
+    </w:p>
+    <w:p>
+      <w:pPr>
+        <w:pStyle w:val="ListParagraph"/>
+        <w:numPr>
+          <w:ilvl w:val="0"/>
+          <w:numId w:val="8"/>
+        </w:numPr>
+        <w:spacing w:line="360" w:lineRule="auto"/>
+        <w:rPr>
+          <w:rFonts w:ascii="Times New Roman" w:hAnsi="Times New Roman" w:cs="Times New Roman"/>
+        </w:rPr>
+      </w:pPr>
+      <w:r>
+        <w:rPr>
+          <w:rFonts w:ascii="Times New Roman" w:hAnsi="Times New Roman" w:cs="Times New Roman"/>
+        </w:rPr>
+        <w:t>Adobe xd – design Login and Sign up page.</w:t>
+      </w:r>
+    </w:p>
+    <w:p>
+      <w:pPr>
+        <w:pStyle w:val="Heading1"/>
+      </w:pPr>
+      <w:r>
+        <w:t>Development core points</w:t>
+      </w:r>
+    </w:p>
+    <w:p>
+      <w:r>
+        <w:t>This will show the specific activities of the application and the tasks to be carried out in each task.</w:t>
+      </w:r>
+    </w:p>
+    <w:p>
+      <w:pPr>
+        <w:pStyle w:val="Heading3"/>
+      </w:pPr>
+      <w:r>
+        <w:t>Task 1: Project setup</w:t>
+      </w:r>
+    </w:p>
+    <w:p>
+      <w:pPr>
+        <w:pStyle w:val="ListParagraph"/>
+        <w:numPr>
+          <w:ilvl w:val="0"/>
+          <w:numId w:val="9"/>
+        </w:numPr>
+      </w:pPr>
+      <w:r>
+        <w:t>Create new project and add dependencies.</w:t>
+      </w:r>
+    </w:p>
+    <w:p>
+      <w:pPr>
+        <w:pStyle w:val="ListParagraph"/>
+        <w:numPr>
+          <w:ilvl w:val="0"/>
+          <w:numId w:val="9"/>
+        </w:numPr>
+      </w:pPr>
+      <w:r>
+        <w:t>Enable internet access in manifest file</w:t>
+      </w:r>
+    </w:p>
+    <w:p>
+      <w:pPr>
+        <w:pStyle w:val="ListParagraph"/>
+        <w:numPr>
+          <w:ilvl w:val="0"/>
+          <w:numId w:val="9"/>
+        </w:numPr>
+      </w:pPr>
+      <w:r>
+        <w:t>Enable Use of Cleartext Traffic. This is because our node application communicates in HTTP which is not allowed by default</w:t>
+      </w:r>
+    </w:p>
+    <w:p>
+      <w:pPr>
+        <w:pStyle w:val="ListParagraph"/>
+        <w:numPr>
+          <w:ilvl w:val="0"/>
+          <w:numId w:val="9"/>
+        </w:numPr>
+      </w:pPr>
+      <w:r>
+        <w:t>Add icons and images</w:t>
+      </w:r>
+    </w:p>
+    <w:p>
+      <w:pPr>
+        <w:pStyle w:val="Heading3"/>
+      </w:pPr>
+      <w:r>
+        <w:t>Task 2: Login Activity</w:t>
+      </w:r>
+    </w:p>
+    <w:p/>
+    <w:p>
+      <w:r>
+        <w:rPr>
+          <w:noProof/>
+        </w:rPr>
+        <w:lastRenderedPageBreak/>
+        <w:drawing>
+          <wp:inline distT="0" distB="0" distL="0" distR="0" wp14:anchorId="0A9949DB" wp14:editId="140945F1">
+            <wp:extent cx="2809371" cy="5248275"/>
+            <wp:effectExtent l="0" t="0" r="0" b="0"/>
+            <wp:docPr id="1" name="Picture 1"/>
+            <wp:cNvGraphicFramePr>
+              <a:graphicFrameLocks xmlns:a="http://schemas.openxmlformats.org/drawingml/2006/main" noChangeAspect="1"/>
+            </wp:cNvGraphicFramePr>
+            <a:graphic xmlns:a="http://schemas.openxmlformats.org/drawingml/2006/main">
+              <a:graphicData uri="http://schemas.openxmlformats.org/drawingml/2006/picture">
+                <pic:pic xmlns:pic="http://schemas.openxmlformats.org/drawingml/2006/picture">
+                  <pic:nvPicPr>
+                    <pic:cNvPr id="0" name="Picture 1"/>
+                    <pic:cNvPicPr>
+                      <a:picLocks noChangeAspect="1" noChangeArrowheads="1"/>
+                    </pic:cNvPicPr>
+                  </pic:nvPicPr>
+                  <pic:blipFill>
+                    <a:blip r:embed="rId7">
+                      <a:extLst>
+                        <a:ext uri="{28A0092B-C50C-407E-A947-70E740481C1C}">
+                          <a14:useLocalDpi xmlns:a14="http://schemas.microsoft.com/office/drawing/2010/main" val="0"/>
+                        </a:ext>
+                      </a:extLst>
+                    </a:blip>
+                    <a:srcRect/>
+                    <a:stretch>
+                      <a:fillRect/>
+                    </a:stretch>
+                  </pic:blipFill>
+                  <pic:spPr bwMode="auto">
+                    <a:xfrm>
+                      <a:off x="0" y="0"/>
+                      <a:ext cx="2809711" cy="5248910"/>
+                    </a:xfrm>
+                    <a:prstGeom prst="rect">
+                      <a:avLst/>
+                    </a:prstGeom>
+                    <a:noFill/>
+                    <a:ln>
+                      <a:noFill/>
+                    </a:ln>
+                  </pic:spPr>
+                </pic:pic>
+              </a:graphicData>
+            </a:graphic>
+          </wp:inline>
+        </w:drawing>
+      </w:r>
+    </w:p>
+    <w:p>
+      <w:pPr>
+        <w:pStyle w:val="ListParagraph"/>
+        <w:numPr>
+          <w:ilvl w:val="0"/>
+          <w:numId w:val="10"/>
+        </w:numPr>
+        <w:spacing w:line="360" w:lineRule="auto"/>
+        <w:rPr>
+          <w:rFonts w:ascii="Times New Roman" w:hAnsi="Times New Roman" w:cs="Times New Roman"/>
+        </w:rPr>
+      </w:pPr>
+      <w:r>
+        <w:rPr>
+          <w:rFonts w:ascii="Times New Roman" w:hAnsi="Times New Roman" w:cs="Times New Roman"/>
+        </w:rPr>
+        <w:t>Add phone textview for user phone number. Change input type to phone_number</w:t>
+      </w:r>
+    </w:p>
+    <w:p>
+      <w:pPr>
+        <w:pStyle w:val="ListParagraph"/>
+        <w:numPr>
+          <w:ilvl w:val="0"/>
+          <w:numId w:val="10"/>
+        </w:numPr>
+        <w:spacing w:line="360" w:lineRule="auto"/>
+        <w:rPr>
+          <w:rFonts w:ascii="Times New Roman" w:hAnsi="Times New Roman" w:cs="Times New Roman"/>
+        </w:rPr>
+      </w:pPr>
+      <w:r>
+        <w:rPr>
+          <w:rFonts w:ascii="Times New Roman" w:hAnsi="Times New Roman" w:cs="Times New Roman"/>
+        </w:rPr>
+        <w:t>Add password textview for password input. Change input type to password.</w:t>
+      </w:r>
+    </w:p>
+    <w:p>
+      <w:pPr>
+        <w:pStyle w:val="ListParagraph"/>
+        <w:numPr>
+          <w:ilvl w:val="0"/>
+          <w:numId w:val="10"/>
+        </w:numPr>
+        <w:spacing w:line="360" w:lineRule="auto"/>
+        <w:rPr>
+          <w:rFonts w:ascii="Times New Roman" w:hAnsi="Times New Roman" w:cs="Times New Roman"/>
+        </w:rPr>
+      </w:pPr>
+      <w:r>
+        <w:rPr>
+          <w:rFonts w:ascii="Times New Roman" w:hAnsi="Times New Roman" w:cs="Times New Roman"/>
+        </w:rPr>
+        <w:t>Add log in button. Should validate user is registered. Display appropriate information on missing information, unsuccessful or successful login.</w:t>
+      </w:r>
+    </w:p>
+    <w:p>
+      <w:pPr>
+        <w:pStyle w:val="ListParagraph"/>
+        <w:numPr>
+          <w:ilvl w:val="0"/>
+          <w:numId w:val="10"/>
+        </w:numPr>
+        <w:spacing w:line="360" w:lineRule="auto"/>
+        <w:rPr>
+          <w:rFonts w:ascii="Times New Roman" w:hAnsi="Times New Roman" w:cs="Times New Roman"/>
+        </w:rPr>
+      </w:pPr>
+      <w:r>
+        <w:rPr>
+          <w:rFonts w:ascii="Times New Roman" w:hAnsi="Times New Roman" w:cs="Times New Roman"/>
+        </w:rPr>
+        <w:t>Sign up textview</w:t>
+      </w:r>
+      <w:r>
+        <w:rPr>
+          <w:rFonts w:ascii="Times New Roman" w:hAnsi="Times New Roman" w:cs="Times New Roman"/>
+        </w:rPr>
+        <w:t xml:space="preserve"> to transfer to sign up activity.</w:t>
+      </w:r>
+    </w:p>
+    <w:p>
+      <w:pPr>
+        <w:rPr>
+          <w:rFonts w:ascii="Times New Roman" w:hAnsi="Times New Roman" w:cs="Times New Roman"/>
+        </w:rPr>
+      </w:pPr>
+      <w:r>
+        <w:rPr>
+          <w:rFonts w:ascii="Times New Roman" w:hAnsi="Times New Roman" w:cs="Times New Roman"/>
+        </w:rPr>
+        <w:br w:type="page"/>
+      </w:r>
+    </w:p>
+    <w:p>
+      <w:pPr>
+        <w:pStyle w:val="Heading3"/>
+      </w:pPr>
+      <w:r>
+        <w:lastRenderedPageBreak/>
+        <w:t>Task 3: Sign up activity</w:t>
+      </w:r>
+    </w:p>
+    <w:p>
+      <w:r>
+        <w:rPr>
+          <w:noProof/>
+        </w:rPr>
+        <w:drawing>
+          <wp:inline distT="0" distB="0" distL="0" distR="0" wp14:anchorId="47610992" wp14:editId="5FADB19C">
+            <wp:extent cx="3238500" cy="6049945"/>
+            <wp:effectExtent l="0" t="0" r="0" b="8255"/>
+            <wp:docPr id="2" name="Picture 2"/>
+            <wp:cNvGraphicFramePr>
+              <a:graphicFrameLocks xmlns:a="http://schemas.openxmlformats.org/drawingml/2006/main" noChangeAspect="1"/>
+            </wp:cNvGraphicFramePr>
+            <a:graphic xmlns:a="http://schemas.openxmlformats.org/drawingml/2006/main">
+              <a:graphicData uri="http://schemas.openxmlformats.org/drawingml/2006/picture">
+                <pic:pic xmlns:pic="http://schemas.openxmlformats.org/drawingml/2006/picture">
+                  <pic:nvPicPr>
+                    <pic:cNvPr id="0" name="Picture 2"/>
+                    <pic:cNvPicPr>
+                      <a:picLocks noChangeAspect="1" noChangeArrowheads="1"/>
+                    </pic:cNvPicPr>
+                  </pic:nvPicPr>
+                  <pic:blipFill>
+                    <a:blip r:embed="rId8">
+                      <a:extLst>
+                        <a:ext uri="{28A0092B-C50C-407E-A947-70E740481C1C}">
+                          <a14:useLocalDpi xmlns:a14="http://schemas.microsoft.com/office/drawing/2010/main" val="0"/>
+                        </a:ext>
+                      </a:extLst>
+                    </a:blip>
+                    <a:srcRect/>
+                    <a:stretch>
+                      <a:fillRect/>
+                    </a:stretch>
+                  </pic:blipFill>
+                  <pic:spPr bwMode="auto">
+                    <a:xfrm>
+                      <a:off x="0" y="0"/>
+                      <a:ext cx="3240939" cy="6054502"/>
+                    </a:xfrm>
+                    <a:prstGeom prst="rect">
+                      <a:avLst/>
+                    </a:prstGeom>
+                    <a:noFill/>
+                    <a:ln>
+                      <a:noFill/>
+                    </a:ln>
+                  </pic:spPr>
+                </pic:pic>
+              </a:graphicData>
+            </a:graphic>
+          </wp:inline>
+        </w:drawing>
+      </w:r>
+    </w:p>
+    <w:p>
+      <w:pPr>
+        <w:pStyle w:val="ListParagraph"/>
+        <w:numPr>
+          <w:ilvl w:val="0"/>
+          <w:numId w:val="10"/>
+        </w:numPr>
+        <w:spacing w:line="360" w:lineRule="auto"/>
+        <w:rPr>
+          <w:rFonts w:ascii="Times New Roman" w:hAnsi="Times New Roman" w:cs="Times New Roman"/>
+        </w:rPr>
+      </w:pPr>
+      <w:r>
+        <w:rPr>
+          <w:rFonts w:ascii="Times New Roman" w:hAnsi="Times New Roman" w:cs="Times New Roman"/>
+        </w:rPr>
+        <w:t>Add phone textview for user phone number. Change input type to phone_number</w:t>
+      </w:r>
+    </w:p>
+    <w:p>
+      <w:pPr>
+        <w:pStyle w:val="ListParagraph"/>
+        <w:numPr>
+          <w:ilvl w:val="0"/>
+          <w:numId w:val="10"/>
+        </w:numPr>
+        <w:spacing w:line="360" w:lineRule="auto"/>
+        <w:rPr>
+          <w:rFonts w:ascii="Times New Roman" w:hAnsi="Times New Roman" w:cs="Times New Roman"/>
+        </w:rPr>
+      </w:pPr>
+      <w:r>
+        <w:rPr>
+          <w:rFonts w:ascii="Times New Roman" w:hAnsi="Times New Roman" w:cs="Times New Roman"/>
+        </w:rPr>
+        <w:t>Add password textview for password input. Change input type to password.</w:t>
+      </w:r>
+    </w:p>
+    <w:p>
+      <w:pPr>
+        <w:pStyle w:val="ListParagraph"/>
+        <w:numPr>
+          <w:ilvl w:val="0"/>
+          <w:numId w:val="10"/>
+        </w:numPr>
+        <w:spacing w:line="360" w:lineRule="auto"/>
+        <w:rPr>
+          <w:rFonts w:ascii="Times New Roman" w:hAnsi="Times New Roman" w:cs="Times New Roman"/>
+        </w:rPr>
+      </w:pPr>
+      <w:r>
+        <w:rPr>
+          <w:rFonts w:ascii="Times New Roman" w:hAnsi="Times New Roman" w:cs="Times New Roman"/>
+        </w:rPr>
+        <w:t>Add an email textview. Change input type to email address.</w:t>
+      </w:r>
+    </w:p>
+    <w:p>
+      <w:pPr>
+        <w:pStyle w:val="ListParagraph"/>
+        <w:numPr>
+          <w:ilvl w:val="0"/>
+          <w:numId w:val="10"/>
+        </w:numPr>
+        <w:spacing w:line="360" w:lineRule="auto"/>
+        <w:rPr>
+          <w:rFonts w:ascii="Times New Roman" w:hAnsi="Times New Roman" w:cs="Times New Roman"/>
+        </w:rPr>
+      </w:pPr>
+      <w:r>
+        <w:rPr>
+          <w:rFonts w:ascii="Times New Roman" w:hAnsi="Times New Roman" w:cs="Times New Roman"/>
+        </w:rPr>
+        <w:t xml:space="preserve">Add </w:t>
+      </w:r>
+      <w:r>
+        <w:rPr>
+          <w:rFonts w:ascii="Times New Roman" w:hAnsi="Times New Roman" w:cs="Times New Roman"/>
+        </w:rPr>
+        <w:t>sign up</w:t>
+      </w:r>
+      <w:r>
+        <w:rPr>
+          <w:rFonts w:ascii="Times New Roman" w:hAnsi="Times New Roman" w:cs="Times New Roman"/>
+        </w:rPr>
+        <w:t xml:space="preserve"> button. Should validate user is registered. Display appropriate information on missing information, unsuccessful or successful login.</w:t>
+      </w:r>
+    </w:p>
+    <w:p>
+      <w:pPr>
+        <w:pStyle w:val="ListParagraph"/>
+        <w:numPr>
+          <w:ilvl w:val="0"/>
+          <w:numId w:val="10"/>
+        </w:numPr>
+        <w:spacing w:line="360" w:lineRule="auto"/>
+        <w:rPr>
+          <w:rFonts w:ascii="Times New Roman" w:hAnsi="Times New Roman" w:cs="Times New Roman"/>
+        </w:rPr>
+      </w:pPr>
+      <w:r>
+        <w:rPr>
+          <w:rFonts w:ascii="Times New Roman" w:hAnsi="Times New Roman" w:cs="Times New Roman"/>
+        </w:rPr>
+        <w:t>Log in t</w:t>
+      </w:r>
+      <w:r>
+        <w:rPr>
+          <w:rFonts w:ascii="Times New Roman" w:hAnsi="Times New Roman" w:cs="Times New Roman"/>
+        </w:rPr>
+        <w:t>extview</w:t>
+      </w:r>
+      <w:r>
+        <w:rPr>
+          <w:rFonts w:ascii="Times New Roman" w:hAnsi="Times New Roman" w:cs="Times New Roman"/>
+        </w:rPr>
+        <w:t xml:space="preserve"> to return user to previous activity.</w:t>
+      </w:r>
+    </w:p>
+    <w:p>
+      <w:pPr>
+        <w:rPr>
+          <w:rFonts w:ascii="Times New Roman" w:hAnsi="Times New Roman" w:cs="Times New Roman"/>
+        </w:rPr>
+      </w:pPr>
+      <w:r>
+        <w:rPr>
+          <w:rFonts w:ascii="Times New Roman" w:hAnsi="Times New Roman" w:cs="Times New Roman"/>
+        </w:rPr>
+        <w:br w:type="page"/>
+      </w:r>
+    </w:p>
+    <w:p>
+      <w:pPr>
+        <w:pStyle w:val="Heading3"/>
+      </w:pPr>
+      <w:r>
+        <w:lastRenderedPageBreak/>
+        <w:t>Task 3: Events landing page.</w:t>
+      </w:r>
+    </w:p>
+    <w:p>
+      <w:r>
+        <w:t>Using the sent Events Landing V image:</w:t>
+      </w:r>
+    </w:p>
+    <w:p>
+      <w:pPr>
+        <w:pStyle w:val="ListParagraph"/>
+        <w:numPr>
+          <w:ilvl w:val="0"/>
+          <w:numId w:val="11"/>
+        </w:numPr>
+      </w:pPr>
+      <w:r>
+        <w:t>Add a search view. This will submit user searches on specific events.</w:t>
+      </w:r>
+    </w:p>
+    <w:p>
+      <w:pPr>
+        <w:pStyle w:val="ListParagraph"/>
+        <w:numPr>
+          <w:ilvl w:val="0"/>
+          <w:numId w:val="11"/>
+        </w:numPr>
+      </w:pPr>
+      <w:r>
+        <w:t>A recycler view to see featured events. Should use vertical Linear Layout manager</w:t>
+      </w:r>
+      <w:r>
+        <w:t>.</w:t>
+      </w:r>
+      <w:r>
+        <w:t xml:space="preserve"> </w:t>
+      </w:r>
+      <w:r>
+        <w:t>Design the layout for featured event items.</w:t>
+      </w:r>
+    </w:p>
+    <w:p>
+      <w:pPr>
+        <w:pStyle w:val="ListParagraph"/>
+        <w:numPr>
+          <w:ilvl w:val="0"/>
+          <w:numId w:val="11"/>
+        </w:numPr>
+      </w:pPr>
+      <w:r>
+        <w:t xml:space="preserve">A recycler view to </w:t>
+      </w:r>
+      <w:r>
+        <w:t>categories of events</w:t>
+      </w:r>
+      <w:r>
+        <w:t>. Should</w:t>
+      </w:r>
+      <w:r>
+        <w:t xml:space="preserve"> also</w:t>
+      </w:r>
+      <w:r>
+        <w:t xml:space="preserve"> use vertical Linear Layout manager</w:t>
+      </w:r>
+      <w:r>
+        <w:t>. Accompanied by item layout.</w:t>
+      </w:r>
+    </w:p>
+    <w:p>
+      <w:pPr>
+        <w:pStyle w:val="ListParagraph"/>
+        <w:numPr>
+          <w:ilvl w:val="0"/>
+          <w:numId w:val="11"/>
+        </w:numPr>
+      </w:pPr>
+      <w:r>
+        <w:t xml:space="preserve">A recycler view to see </w:t>
+      </w:r>
+      <w:r>
+        <w:t>a user’s favorited events</w:t>
+      </w:r>
+      <w:r>
+        <w:t xml:space="preserve">. </w:t>
+      </w:r>
+      <w:r>
+        <w:t>Use a vertical Linear Layout Manager. With its item layout.  Should display only 3 items initially</w:t>
+      </w:r>
+    </w:p>
+    <w:p>
+      <w:pPr>
+        <w:pStyle w:val="ListParagraph"/>
+        <w:numPr>
+          <w:ilvl w:val="0"/>
+          <w:numId w:val="11"/>
+        </w:numPr>
+      </w:pPr>
+      <w:r>
+        <w:t>Textview to see all favorite events to take user to another activity.</w:t>
+      </w:r>
+    </w:p>
+    <w:p>
+      <w:pPr>
+        <w:pStyle w:val="ListParagraph"/>
+        <w:numPr>
+          <w:ilvl w:val="0"/>
+          <w:numId w:val="11"/>
+        </w:numPr>
+      </w:pPr>
+      <w:r>
+        <w:t>More events displayed in a recycler view. Design the layout. Include the heart icon to favorite.</w:t>
+      </w:r>
+    </w:p>
+    <w:p>
+      <w:pPr>
+        <w:pStyle w:val="ListParagraph"/>
+        <w:numPr>
+          <w:ilvl w:val="0"/>
+          <w:numId w:val="11"/>
+        </w:numPr>
+      </w:pPr>
+      <w:r>
+        <w:t>A button to view all events available</w:t>
+      </w:r>
+    </w:p>
+    <w:p>
+      <w:pPr>
+        <w:pStyle w:val="ListParagraph"/>
+        <w:numPr>
+          <w:ilvl w:val="0"/>
+          <w:numId w:val="11"/>
+        </w:numPr>
+      </w:pPr>
+      <w:r>
+        <w:t>Change the parent activity in manifest file.</w:t>
+      </w:r>
+    </w:p>
+    <w:p>
+      <w:pPr>
+        <w:pStyle w:val="Heading3"/>
+      </w:pPr>
+      <w:r>
+        <w:t>Task 4: Specific events activity</w:t>
+      </w:r>
+    </w:p>
+    <w:p>
+      <w:r>
+        <w:t>As per the sent Events Page Extended image, tasks will be:</w:t>
+      </w:r>
+    </w:p>
+    <w:p>
+      <w:pPr>
+        <w:pStyle w:val="ListParagraph"/>
+        <w:numPr>
+          <w:ilvl w:val="0"/>
+          <w:numId w:val="12"/>
+        </w:numPr>
+      </w:pPr>
+      <w:r>
+        <w:t>Change the parent activity in manifest file</w:t>
+      </w:r>
+      <w:r>
+        <w:t>.</w:t>
+      </w:r>
+    </w:p>
+    <w:p>
+      <w:pPr>
+        <w:pStyle w:val="ListParagraph"/>
+        <w:numPr>
+          <w:ilvl w:val="0"/>
+          <w:numId w:val="12"/>
+        </w:numPr>
+      </w:pPr>
+      <w:r>
+        <w:t>Add icon for sharing (intent) and favorite in tool bar.</w:t>
+      </w:r>
+    </w:p>
+    <w:p>
+      <w:pPr>
+        <w:pStyle w:val="ListParagraph"/>
+        <w:numPr>
+          <w:ilvl w:val="0"/>
+          <w:numId w:val="12"/>
+        </w:numPr>
+      </w:pPr>
+      <w:r>
+        <w:t>Add</w:t>
+      </w:r>
+      <w:r>
+        <w:t xml:space="preserve"> image view.</w:t>
+      </w:r>
+    </w:p>
+    <w:p>
+      <w:pPr>
+        <w:pStyle w:val="ListParagraph"/>
+        <w:numPr>
+          <w:ilvl w:val="0"/>
+          <w:numId w:val="12"/>
+        </w:numPr>
+      </w:pPr>
+      <w:r>
+        <w:t>Add title text view. Change font and size.</w:t>
+      </w:r>
+    </w:p>
+    <w:p>
+      <w:pPr>
+        <w:pStyle w:val="ListParagraph"/>
+        <w:numPr>
+          <w:ilvl w:val="0"/>
+          <w:numId w:val="12"/>
+        </w:numPr>
+      </w:pPr>
+      <w:r>
+        <w:t>Add host text view.</w:t>
+      </w:r>
+    </w:p>
+    <w:p>
+      <w:pPr>
+        <w:pStyle w:val="ListParagraph"/>
+        <w:numPr>
+          <w:ilvl w:val="0"/>
+          <w:numId w:val="12"/>
+        </w:numPr>
+      </w:pPr>
+      <w:r>
+        <w:t>Add icons and text views for location and time.</w:t>
+      </w:r>
+    </w:p>
+    <w:p>
+      <w:pPr>
+        <w:pStyle w:val="ListParagraph"/>
+        <w:numPr>
+          <w:ilvl w:val="0"/>
+          <w:numId w:val="12"/>
+        </w:numPr>
+      </w:pPr>
+      <w:r>
+        <w:t>Display the information description of event.</w:t>
+      </w:r>
+    </w:p>
+    <w:p>
+      <w:pPr>
+        <w:pStyle w:val="ListParagraph"/>
+        <w:numPr>
+          <w:ilvl w:val="0"/>
+          <w:numId w:val="12"/>
+        </w:numPr>
+      </w:pPr>
+      <w:r>
+        <w:t>Add view to select ticket</w:t>
+      </w:r>
+    </w:p>
+    <w:p>
+      <w:pPr>
+        <w:pStyle w:val="ListParagraph"/>
+        <w:numPr>
+          <w:ilvl w:val="1"/>
+          <w:numId w:val="12"/>
+        </w:numPr>
+      </w:pPr>
+      <w:r>
+        <w:t>Fac</w:t>
+      </w:r>
+      <w:r>
+        <w:t>tor in the quantity of tickets to not go below zero</w:t>
+      </w:r>
+    </w:p>
+    <w:p>
+      <w:pPr>
+        <w:pStyle w:val="ListParagraph"/>
+        <w:numPr>
+          <w:ilvl w:val="0"/>
+          <w:numId w:val="12"/>
+        </w:numPr>
+      </w:pPr>
+      <w:r>
+        <w:t>Button to go to payment activity.</w:t>
+      </w:r>
+    </w:p>
+    <w:p>
+      <w:pPr>
+        <w:pStyle w:val="Heading3"/>
+      </w:pPr>
+      <w:r>
+        <w:t>Task 5: Payment activity</w:t>
+      </w:r>
+      <w:r>
+        <w:t xml:space="preserve"> </w:t>
+      </w:r>
+    </w:p>
+    <w:p>
+      <w:pPr>
+        <w:pStyle w:val="ListParagraph"/>
+        <w:numPr>
+          <w:ilvl w:val="0"/>
+          <w:numId w:val="13"/>
+        </w:numPr>
+      </w:pPr>
+      <w:r>
+        <w:t>Display event organizer account name and total to be paid.</w:t>
+      </w:r>
+    </w:p>
+    <w:p>
+      <w:pPr>
+        <w:pStyle w:val="ListParagraph"/>
+        <w:numPr>
+          <w:ilvl w:val="0"/>
+          <w:numId w:val="13"/>
+        </w:numPr>
+      </w:pPr>
+      <w:r>
+        <w:t>Provide buttons pay with a card or with M-Pesa.</w:t>
+      </w:r>
+    </w:p>
+    <w:p>
+      <w:pPr>
+        <w:pStyle w:val="ListParagraph"/>
+        <w:numPr>
+          <w:ilvl w:val="0"/>
+          <w:numId w:val="13"/>
+        </w:numPr>
+      </w:pPr>
+      <w:r>
+        <w:t>Button for users to add new card</w:t>
+      </w:r>
+    </w:p>
+    <w:p>
+      <w:pPr>
+        <w:pStyle w:val="ListParagraph"/>
+        <w:numPr>
+          <w:ilvl w:val="0"/>
+          <w:numId w:val="13"/>
+        </w:numPr>
+      </w:pPr>
+      <w:r>
+        <w:t>Button to complete payment</w:t>
+      </w:r>
+    </w:p>
+    <w:p>
+      <w:pPr>
+        <w:pStyle w:val="Heading4"/>
+        <w:rPr>
+          <w:i w:val="0"/>
+          <w:iCs w:val="0"/>
+        </w:rPr>
+      </w:pPr>
+      <w:r>
+        <w:rPr>
+          <w:i w:val="0"/>
+          <w:iCs w:val="0"/>
+        </w:rPr>
+        <w:t>Task 6: Creat</w:t>
+      </w:r>
+      <w:r>
+        <w:rPr>
+          <w:i w:val="0"/>
+          <w:iCs w:val="0"/>
+        </w:rPr>
+        <w:t xml:space="preserve">e </w:t>
+      </w:r>
+      <w:r>
+        <w:rPr>
+          <w:i w:val="0"/>
+          <w:iCs w:val="0"/>
+        </w:rPr>
+        <w:t>service</w:t>
+      </w:r>
+      <w:r>
+        <w:rPr>
+          <w:i w:val="0"/>
+          <w:iCs w:val="0"/>
+        </w:rPr>
+        <w:t xml:space="preserve"> endpoints</w:t>
+      </w:r>
+    </w:p>
+    <w:p>
+      <w:pPr>
+        <w:pStyle w:val="ListParagraph"/>
+        <w:numPr>
+          <w:ilvl w:val="0"/>
+          <w:numId w:val="14"/>
+        </w:numPr>
+      </w:pPr>
+      <w:r>
+        <w:t xml:space="preserve">Create </w:t>
+      </w:r>
+      <w:r>
+        <w:t>sign up service. Check if user is already registered and notifies the application to handle.</w:t>
+      </w:r>
+    </w:p>
+    <w:p>
+      <w:pPr>
+        <w:pStyle w:val="ListParagraph"/>
+        <w:numPr>
+          <w:ilvl w:val="0"/>
+          <w:numId w:val="14"/>
+        </w:numPr>
+      </w:pPr>
+      <w:r>
+        <w:t xml:space="preserve">Create </w:t>
+      </w:r>
+      <w:r>
+        <w:t>log</w:t>
+      </w:r>
+      <w:r>
+        <w:t xml:space="preserve"> </w:t>
+      </w:r>
+      <w:r>
+        <w:t>in</w:t>
+      </w:r>
+      <w:r>
+        <w:t xml:space="preserve"> service. Check if user </w:t>
+      </w:r>
+      <w:r>
+        <w:t xml:space="preserve">exist else </w:t>
+      </w:r>
+      <w:r>
+        <w:t>and notifies the application to handle.</w:t>
+      </w:r>
+      <w:r>
+        <w:t xml:space="preserve"> Provide toast or Snack Bar.</w:t>
+      </w:r>
+    </w:p>
+    <w:p>
+      <w:pPr>
+        <w:pStyle w:val="ListParagraph"/>
+        <w:numPr>
+          <w:ilvl w:val="0"/>
+          <w:numId w:val="14"/>
+        </w:numPr>
+      </w:pPr>
+      <w:r>
+        <w:t>Search endpoint to return an event looked up by user.</w:t>
+      </w:r>
+    </w:p>
+    <w:p>
+      <w:pPr>
+        <w:pStyle w:val="ListParagraph"/>
+        <w:numPr>
+          <w:ilvl w:val="0"/>
+          <w:numId w:val="14"/>
+        </w:numPr>
+      </w:pPr>
+      <w:r>
+        <w:t>Featured event endpoint</w:t>
+      </w:r>
+    </w:p>
+    <w:p>
+      <w:pPr>
+        <w:pStyle w:val="ListParagraph"/>
+        <w:numPr>
+          <w:ilvl w:val="0"/>
+          <w:numId w:val="14"/>
+        </w:numPr>
+      </w:pPr>
+      <w:r>
+        <w:t>Categories endpoint to pull data for specific category events.</w:t>
+      </w:r>
+    </w:p>
+    <w:p>
+      <w:pPr>
+        <w:pStyle w:val="ListParagraph"/>
+        <w:numPr>
+          <w:ilvl w:val="0"/>
+          <w:numId w:val="14"/>
+        </w:numPr>
+      </w:pPr>
+      <w:r>
+        <w:t>An endpoint to supply all available events.</w:t>
+      </w:r>
+    </w:p>
+    <w:p>
+      <w:pPr>
+        <w:pStyle w:val="Heading4"/>
+        <w:rPr>
+          <w:i w:val="0"/>
+          <w:iCs w:val="0"/>
+        </w:rPr>
+      </w:pPr>
+      <w:r>
+        <w:rPr>
+          <w:i w:val="0"/>
+          <w:iCs w:val="0"/>
+        </w:rPr>
+        <w:t>Task 7: Create tables</w:t>
+      </w:r>
+    </w:p>
+    <w:p>
+      <w:r>
+        <w:t>Validator table</w:t>
+      </w:r>
+      <w:r>
+        <w:t xml:space="preserve"> to hold user credentials.</w:t>
+      </w:r>
+    </w:p>
+    <w:p>
+      <w:r>
+        <w:rPr>
+          <w:noProof/>
+        </w:rPr>
+        <w:lastRenderedPageBreak/>
+        <w:drawing>
+          <wp:inline distT="0" distB="0" distL="0" distR="0" wp14:anchorId="79CCC127" wp14:editId="0EB94FE4">
+            <wp:extent cx="1885950" cy="1381125"/>
+            <wp:effectExtent l="0" t="0" r="0" b="9525"/>
+            <wp:docPr id="6" name="Picture 6"/>
+            <wp:cNvGraphicFramePr>
+              <a:graphicFrameLocks xmlns:a="http://schemas.openxmlformats.org/drawingml/2006/main" noChangeAspect="1"/>
+            </wp:cNvGraphicFramePr>
+            <a:graphic xmlns:a="http://schemas.openxmlformats.org/drawingml/2006/main">
+              <a:graphicData uri="http://schemas.openxmlformats.org/drawingml/2006/picture">
+                <pic:pic xmlns:pic="http://schemas.openxmlformats.org/drawingml/2006/picture">
+                  <pic:nvPicPr>
+                    <pic:cNvPr id="0" name="Picture 11"/>
+                    <pic:cNvPicPr>
+                      <a:picLocks noChangeAspect="1" noChangeArrowheads="1"/>
+                    </pic:cNvPicPr>
+                  </pic:nvPicPr>
+                  <pic:blipFill>
+                    <a:blip r:embed="rId9">
+                      <a:extLst>
+                        <a:ext uri="{28A0092B-C50C-407E-A947-70E740481C1C}">
+                          <a14:useLocalDpi xmlns:a14="http://schemas.microsoft.com/office/drawing/2010/main" val="0"/>
+                        </a:ext>
+                      </a:extLst>
+                    </a:blip>
+                    <a:srcRect/>
+                    <a:stretch>
+                      <a:fillRect/>
+                    </a:stretch>
+                  </pic:blipFill>
+                  <pic:spPr bwMode="auto">
+                    <a:xfrm>
+                      <a:off x="0" y="0"/>
+                      <a:ext cx="1885950" cy="1381125"/>
+                    </a:xfrm>
+                    <a:prstGeom prst="rect">
+                      <a:avLst/>
+                    </a:prstGeom>
+                    <a:noFill/>
+                    <a:ln>
+                      <a:noFill/>
+                    </a:ln>
+                  </pic:spPr>
+                </pic:pic>
+              </a:graphicData>
+            </a:graphic>
+          </wp:inline>
+        </w:drawing>
+      </w:r>
+    </w:p>
+    <w:p>
+      <w:r>
+        <w:t>Categories table to hold all the events available</w:t>
+      </w:r>
+    </w:p>
+    <w:p>
+      <w:r>
+        <w:rPr>
+          <w:noProof/>
+        </w:rPr>
+        <w:drawing>
+          <wp:inline distT="0" distB="0" distL="0" distR="0" wp14:anchorId="4BD2A4DE" wp14:editId="0E484181">
+            <wp:extent cx="1885950" cy="1381125"/>
+            <wp:effectExtent l="0" t="0" r="0" b="9525"/>
+            <wp:docPr id="7" name="Picture 7"/>
+            <wp:cNvGraphicFramePr>
+              <a:graphicFrameLocks xmlns:a="http://schemas.openxmlformats.org/drawingml/2006/main" noChangeAspect="1"/>
+            </wp:cNvGraphicFramePr>
+            <a:graphic xmlns:a="http://schemas.openxmlformats.org/drawingml/2006/main">
+              <a:graphicData uri="http://schemas.openxmlformats.org/drawingml/2006/picture">
+                <pic:pic xmlns:pic="http://schemas.openxmlformats.org/drawingml/2006/picture">
+                  <pic:nvPicPr>
+                    <pic:cNvPr id="0" name="Picture 13"/>
+                    <pic:cNvPicPr>
+                      <a:picLocks noChangeAspect="1" noChangeArrowheads="1"/>
+                    </pic:cNvPicPr>
+                  </pic:nvPicPr>
+                  <pic:blipFill>
+                    <a:blip r:embed="rId10">
+                      <a:extLst>
+                        <a:ext uri="{28A0092B-C50C-407E-A947-70E740481C1C}">
+                          <a14:useLocalDpi xmlns:a14="http://schemas.microsoft.com/office/drawing/2010/main" val="0"/>
+                        </a:ext>
+                      </a:extLst>
+                    </a:blip>
+                    <a:srcRect/>
+                    <a:stretch>
+                      <a:fillRect/>
+                    </a:stretch>
+                  </pic:blipFill>
+                  <pic:spPr bwMode="auto">
+                    <a:xfrm>
+                      <a:off x="0" y="0"/>
+                      <a:ext cx="1885950" cy="1381125"/>
+                    </a:xfrm>
+                    <a:prstGeom prst="rect">
+                      <a:avLst/>
+                    </a:prstGeom>
+                    <a:noFill/>
+                    <a:ln>
+                      <a:noFill/>
+                    </a:ln>
+                  </pic:spPr>
+                </pic:pic>
+              </a:graphicData>
+            </a:graphic>
+          </wp:inline>
+        </w:drawing>
+      </w:r>
+    </w:p>
+    <w:p>
+      <w:r>
+        <w:t>User favorites table to hold the events that a user like.</w:t>
+      </w:r>
+    </w:p>
+    <w:p>
+      <w:r>
+        <w:rPr>
+          <w:noProof/>
+        </w:rPr>
+        <w:drawing>
+          <wp:inline distT="0" distB="0" distL="0" distR="0" wp14:anchorId="74292D55" wp14:editId="7BF9F0F9">
+            <wp:extent cx="1885950" cy="1133475"/>
+            <wp:effectExtent l="0" t="0" r="0" b="9525"/>
+            <wp:docPr id="9" name="Picture 9"/>
+            <wp:cNvGraphicFramePr>
+              <a:graphicFrameLocks xmlns:a="http://schemas.openxmlformats.org/drawingml/2006/main" noChangeAspect="1"/>
+            </wp:cNvGraphicFramePr>
+            <a:graphic xmlns:a="http://schemas.openxmlformats.org/drawingml/2006/main">
+              <a:graphicData uri="http://schemas.openxmlformats.org/drawingml/2006/picture">
+                <pic:pic xmlns:pic="http://schemas.openxmlformats.org/drawingml/2006/picture">
+                  <pic:nvPicPr>
+                    <pic:cNvPr id="0" name="Picture 20"/>
+                    <pic:cNvPicPr>
+                      <a:picLocks noChangeAspect="1" noChangeArrowheads="1"/>
+                    </pic:cNvPicPr>
+                  </pic:nvPicPr>
+                  <pic:blipFill>
+                    <a:blip r:embed="rId11">
+                      <a:extLst>
+                        <a:ext uri="{28A0092B-C50C-407E-A947-70E740481C1C}">
+                          <a14:useLocalDpi xmlns:a14="http://schemas.microsoft.com/office/drawing/2010/main" val="0"/>
+                        </a:ext>
+                      </a:extLst>
+                    </a:blip>
+                    <a:srcRect/>
+                    <a:stretch>
+                      <a:fillRect/>
+                    </a:stretch>
+                  </pic:blipFill>
+                  <pic:spPr bwMode="auto">
+                    <a:xfrm>
+                      <a:off x="0" y="0"/>
+                      <a:ext cx="1885950" cy="1133475"/>
+                    </a:xfrm>
+                    <a:prstGeom prst="rect">
+                      <a:avLst/>
+                    </a:prstGeom>
+                    <a:noFill/>
+                    <a:ln>
+                      <a:noFill/>
+                    </a:ln>
+                  </pic:spPr>
+                </pic:pic>
+              </a:graphicData>
+            </a:graphic>
+          </wp:inline>
+        </w:drawing>
+      </w:r>
+    </w:p>
+    <w:p>
+      <w:r>
+        <w:t>Categories table has data on events of one category</w:t>
+      </w:r>
+    </w:p>
+    <w:p>
+      <w:r>
+        <w:rPr>
+          <w:noProof/>
+        </w:rPr>
+        <w:drawing>
+          <wp:inline distT="0" distB="0" distL="0" distR="0" wp14:anchorId="24B1805D" wp14:editId="58D41EEC">
+            <wp:extent cx="1885950" cy="2390775"/>
+            <wp:effectExtent l="0" t="0" r="0" b="9525"/>
+            <wp:docPr id="10" name="Picture 10"/>
+            <wp:cNvGraphicFramePr>
+              <a:graphicFrameLocks xmlns:a="http://schemas.openxmlformats.org/drawingml/2006/main" noChangeAspect="1"/>
+            </wp:cNvGraphicFramePr>
+            <a:graphic xmlns:a="http://schemas.openxmlformats.org/drawingml/2006/main">
+              <a:graphicData uri="http://schemas.openxmlformats.org/drawingml/2006/picture">
+                <pic:pic xmlns:pic="http://schemas.openxmlformats.org/drawingml/2006/picture">
+                  <pic:nvPicPr>
+                    <pic:cNvPr id="0" name="Picture 22"/>
+                    <pic:cNvPicPr>
+                      <a:picLocks noChangeAspect="1" noChangeArrowheads="1"/>
+                    </pic:cNvPicPr>
+                  </pic:nvPicPr>
+                  <pic:blipFill>
+                    <a:blip r:embed="rId12">
+                      <a:extLst>
+                        <a:ext uri="{28A0092B-C50C-407E-A947-70E740481C1C}">
+                          <a14:useLocalDpi xmlns:a14="http://schemas.microsoft.com/office/drawing/2010/main" val="0"/>
+                        </a:ext>
+                      </a:extLst>
+                    </a:blip>
+                    <a:srcRect/>
+                    <a:stretch>
+                      <a:fillRect/>
+                    </a:stretch>
+                  </pic:blipFill>
+                  <pic:spPr bwMode="auto">
+                    <a:xfrm>
+                      <a:off x="0" y="0"/>
+                      <a:ext cx="1885950" cy="2390775"/>
+                    </a:xfrm>
+                    <a:prstGeom prst="rect">
+                      <a:avLst/>
+                    </a:prstGeom>
+                    <a:noFill/>
+                    <a:ln>
+                      <a:noFill/>
+                    </a:ln>
+                  </pic:spPr>
+                </pic:pic>
+              </a:graphicData>
+            </a:graphic>
+          </wp:inline>
+        </w:drawing>
       </w:r>
       <w:bookmarkStart w:id="0" w:name="_GoBack"/>
       <w:bookmarkEnd w:id="0"/>
     </w:p>
+    <w:p/>
+    <w:p/>
     <w:sectPr>
       <w:pgSz w:w="12240" w:h="15840"/>
       <w:pgMar w:top="1440" w:right="1440" w:bottom="1440" w:left="1440" w:header="720" w:footer="720" w:gutter="0"/>
@@ -765,6 +2298,372 @@
 <file path=word/numbering.xml><?xml version="1.0" encoding="utf-8"?>
 <w:numbering xmlns:wpc="http://schemas.microsoft.com/office/word/2010/wordprocessingCanvas" xmlns:cx="http://schemas.microsoft.com/office/drawing/2014/chartex" xmlns:cx1="http://schemas.microsoft.com/office/drawing/2015/9/8/chartex" xmlns:cx2="http://schemas.microsoft.com/office/drawing/2015/10/21/chartex" xmlns:cx3="http://schemas.microsoft.com/office/drawing/2016/5/9/chartex" xmlns:cx4="http://schemas.microsoft.com/office/drawing/2016/5/10/chartex" xmlns:cx5="http://schemas.microsoft.com/office/drawing/2016/5/11/chartex" xmlns:cx6="http://schemas.microsoft.com/office/drawing/2016/5/12/chartex" xmlns:cx7="http://schemas.microsoft.com/office/drawing/2016/5/13/chartex" xmlns:cx8="http://schemas.microsoft.com/office/drawing/2016/5/14/chartex" xmlns:mc="http://schemas.openxmlformats.org/markup-compatibility/2006" xmlns:aink="http://schemas.microsoft.com/office/drawing/2016/ink" xmlns:am3d="http://schemas.microsoft.com/office/drawing/2017/model3d" xmlns:o="urn:schemas-microsoft-com:office:office" xmlns:r="http://schemas.openxmlformats.org/officeDocument/2006/relationships" xmlns:m="http://schemas.openxmlformats.org/officeDocument/2006/math" xmlns:v="urn:schemas-microsoft-com:vml" xmlns:wp14="http://schemas.microsoft.com/office/word/2010/wordprocessingDrawing" xmlns:wp="http://schemas.openxmlformats.org/drawingml/2006/wordprocessingDrawing" xmlns:w10="urn:schemas-microsoft-com:office:word" xmlns:w="http://schemas.openxmlformats.org/wordprocessingml/2006/main" xmlns:w14="http://schemas.microsoft.com/office/word/2010/wordml" xmlns:w15="http://schemas.microsoft.com/office/word/2012/wordml" xmlns:w16cid="http://schemas.microsoft.com/office/word/2016/wordml/cid" xmlns:w16se="http://schemas.microsoft.com/office/word/2015/wordml/symex" xmlns:wpg="http://schemas.microsoft.com/office/word/2010/wordprocessingGroup" xmlns:wpi="http://schemas.microsoft.com/office/word/2010/wordprocessingInk" xmlns:wne="http://schemas.microsoft.com/office/word/2006/wordml" xmlns:wps="http://schemas.microsoft.com/office/word/2010/wordprocessingShape" mc:Ignorable="w14 w15 w16se w16cid wp14">
   <w:abstractNum w:abstractNumId="0" w15:restartNumberingAfterBreak="0">
+    <w:nsid w:val="08235FBE"/>
+    <w:multiLevelType w:val="hybridMultilevel"/>
+    <w:tmpl w:val="6A06F2E0"/>
+    <w:lvl w:ilvl="0" w:tplc="04090001">
+      <w:start w:val="1"/>
+      <w:numFmt w:val="bullet"/>
+      <w:lvlText w:val=""/>
+      <w:lvlJc w:val="left"/>
+      <w:pPr>
+        <w:ind w:left="720" w:hanging="360"/>
+      </w:pPr>
+      <w:rPr>
+        <w:rFonts w:ascii="Symbol" w:hAnsi="Symbol" w:hint="default"/>
+      </w:rPr>
+    </w:lvl>
+    <w:lvl w:ilvl="1" w:tplc="04090003">
+      <w:start w:val="1"/>
+      <w:numFmt w:val="bullet"/>
+      <w:lvlText w:val="o"/>
+      <w:lvlJc w:val="left"/>
+      <w:pPr>
+        <w:ind w:left="1440" w:hanging="360"/>
+      </w:pPr>
+      <w:rPr>
+        <w:rFonts w:ascii="Courier New" w:hAnsi="Courier New" w:cs="Courier New" w:hint="default"/>
+      </w:rPr>
+    </w:lvl>
+    <w:lvl w:ilvl="2" w:tplc="04090005" w:tentative="1">
+      <w:start w:val="1"/>
+      <w:numFmt w:val="bullet"/>
+      <w:lvlText w:val=""/>
+      <w:lvlJc w:val="left"/>
+      <w:pPr>
+        <w:ind w:left="2160" w:hanging="360"/>
+      </w:pPr>
+      <w:rPr>
+        <w:rFonts w:ascii="Wingdings" w:hAnsi="Wingdings" w:hint="default"/>
+      </w:rPr>
+    </w:lvl>
+    <w:lvl w:ilvl="3" w:tplc="04090001" w:tentative="1">
+      <w:start w:val="1"/>
+      <w:numFmt w:val="bullet"/>
+      <w:lvlText w:val=""/>
+      <w:lvlJc w:val="left"/>
+      <w:pPr>
+        <w:ind w:left="2880" w:hanging="360"/>
+      </w:pPr>
+      <w:rPr>
+        <w:rFonts w:ascii="Symbol" w:hAnsi="Symbol" w:hint="default"/>
+      </w:rPr>
+    </w:lvl>
+    <w:lvl w:ilvl="4" w:tplc="04090003" w:tentative="1">
+      <w:start w:val="1"/>
+      <w:numFmt w:val="bullet"/>
+      <w:lvlText w:val="o"/>
+      <w:lvlJc w:val="left"/>
+      <w:pPr>
+        <w:ind w:left="3600" w:hanging="360"/>
+      </w:pPr>
+      <w:rPr>
+        <w:rFonts w:ascii="Courier New" w:hAnsi="Courier New" w:cs="Courier New" w:hint="default"/>
+      </w:rPr>
+    </w:lvl>
+    <w:lvl w:ilvl="5" w:tplc="04090005" w:tentative="1">
+      <w:start w:val="1"/>
+      <w:numFmt w:val="bullet"/>
+      <w:lvlText w:val=""/>
+      <w:lvlJc w:val="left"/>
+      <w:pPr>
+        <w:ind w:left="4320" w:hanging="360"/>
+      </w:pPr>
+      <w:rPr>
+        <w:rFonts w:ascii="Wingdings" w:hAnsi="Wingdings" w:hint="default"/>
+      </w:rPr>
+    </w:lvl>
+    <w:lvl w:ilvl="6" w:tplc="04090001" w:tentative="1">
+      <w:start w:val="1"/>
+      <w:numFmt w:val="bullet"/>
+      <w:lvlText w:val=""/>
+      <w:lvlJc w:val="left"/>
+      <w:pPr>
+        <w:ind w:left="5040" w:hanging="360"/>
+      </w:pPr>
+      <w:rPr>
+        <w:rFonts w:ascii="Symbol" w:hAnsi="Symbol" w:hint="default"/>
+      </w:rPr>
+    </w:lvl>
+    <w:lvl w:ilvl="7" w:tplc="04090003" w:tentative="1">
+      <w:start w:val="1"/>
+      <w:numFmt w:val="bullet"/>
+      <w:lvlText w:val="o"/>
+      <w:lvlJc w:val="left"/>
+      <w:pPr>
+        <w:ind w:left="5760" w:hanging="360"/>
+      </w:pPr>
+      <w:rPr>
+        <w:rFonts w:ascii="Courier New" w:hAnsi="Courier New" w:cs="Courier New" w:hint="default"/>
+      </w:rPr>
+    </w:lvl>
+    <w:lvl w:ilvl="8" w:tplc="04090005" w:tentative="1">
+      <w:start w:val="1"/>
+      <w:numFmt w:val="bullet"/>
+      <w:lvlText w:val=""/>
+      <w:lvlJc w:val="left"/>
+      <w:pPr>
+        <w:ind w:left="6480" w:hanging="360"/>
+      </w:pPr>
+      <w:rPr>
+        <w:rFonts w:ascii="Wingdings" w:hAnsi="Wingdings" w:hint="default"/>
+      </w:rPr>
+    </w:lvl>
+  </w:abstractNum>
+  <w:abstractNum w:abstractNumId="1" w15:restartNumberingAfterBreak="0">
+    <w:nsid w:val="0C2A54C8"/>
+    <w:multiLevelType w:val="multilevel"/>
+    <w:tmpl w:val="781E7302"/>
+    <w:lvl w:ilvl="0">
+      <w:start w:val="1"/>
+      <w:numFmt w:val="decimal"/>
+      <w:lvlText w:val="%1."/>
+      <w:lvlJc w:val="left"/>
+      <w:pPr>
+        <w:tabs>
+          <w:tab w:val="num" w:pos="720"/>
+        </w:tabs>
+        <w:ind w:left="720" w:hanging="360"/>
+      </w:pPr>
+      <w:rPr>
+        <w:rFonts w:hint="default"/>
+      </w:rPr>
+    </w:lvl>
+    <w:lvl w:ilvl="1">
+      <w:start w:val="1"/>
+      <w:numFmt w:val="upperRoman"/>
+      <w:lvlText w:val="%2."/>
+      <w:lvlJc w:val="right"/>
+      <w:pPr>
+        <w:tabs>
+          <w:tab w:val="num" w:pos="1440"/>
+        </w:tabs>
+        <w:ind w:left="1440" w:hanging="360"/>
+      </w:pPr>
+      <w:rPr>
+        <w:rFonts w:hint="default"/>
+      </w:rPr>
+    </w:lvl>
+    <w:lvl w:ilvl="2">
+      <w:start w:val="1"/>
+      <w:numFmt w:val="upperRoman"/>
+      <w:lvlText w:val="%3."/>
+      <w:lvlJc w:val="right"/>
+      <w:pPr>
+        <w:tabs>
+          <w:tab w:val="num" w:pos="2160"/>
+        </w:tabs>
+        <w:ind w:left="2160" w:hanging="360"/>
+      </w:pPr>
+      <w:rPr>
+        <w:rFonts w:hint="default"/>
+      </w:rPr>
+    </w:lvl>
+    <w:lvl w:ilvl="3">
+      <w:start w:val="1"/>
+      <w:numFmt w:val="decimal"/>
+      <w:lvlText w:val="%4."/>
+      <w:lvlJc w:val="left"/>
+      <w:pPr>
+        <w:tabs>
+          <w:tab w:val="num" w:pos="2880"/>
+        </w:tabs>
+        <w:ind w:left="2880" w:hanging="360"/>
+      </w:pPr>
+      <w:rPr>
+        <w:rFonts w:hint="default"/>
+      </w:rPr>
+    </w:lvl>
+    <w:lvl w:ilvl="4">
+      <w:start w:val="1"/>
+      <w:numFmt w:val="decimal"/>
+      <w:lvlText w:val="%5."/>
+      <w:lvlJc w:val="left"/>
+      <w:pPr>
+        <w:tabs>
+          <w:tab w:val="num" w:pos="3600"/>
+        </w:tabs>
+        <w:ind w:left="3600" w:hanging="360"/>
+      </w:pPr>
+      <w:rPr>
+        <w:rFonts w:hint="default"/>
+      </w:rPr>
+    </w:lvl>
+    <w:lvl w:ilvl="5">
+      <w:start w:val="1"/>
+      <w:numFmt w:val="decimal"/>
+      <w:lvlText w:val="%6."/>
+      <w:lvlJc w:val="left"/>
+      <w:pPr>
+        <w:tabs>
+          <w:tab w:val="num" w:pos="4320"/>
+        </w:tabs>
+        <w:ind w:left="4320" w:hanging="360"/>
+      </w:pPr>
+      <w:rPr>
+        <w:rFonts w:hint="default"/>
+      </w:rPr>
+    </w:lvl>
+    <w:lvl w:ilvl="6">
+      <w:start w:val="1"/>
+      <w:numFmt w:val="decimal"/>
+      <w:lvlText w:val="%7."/>
+      <w:lvlJc w:val="left"/>
+      <w:pPr>
+        <w:tabs>
+          <w:tab w:val="num" w:pos="5040"/>
+        </w:tabs>
+        <w:ind w:left="5040" w:hanging="360"/>
+      </w:pPr>
+      <w:rPr>
+        <w:rFonts w:hint="default"/>
+      </w:rPr>
+    </w:lvl>
+    <w:lvl w:ilvl="7">
+      <w:start w:val="1"/>
+      <w:numFmt w:val="decimal"/>
+      <w:lvlText w:val="%8."/>
+      <w:lvlJc w:val="left"/>
+      <w:pPr>
+        <w:tabs>
+          <w:tab w:val="num" w:pos="5760"/>
+        </w:tabs>
+        <w:ind w:left="5760" w:hanging="360"/>
+      </w:pPr>
+      <w:rPr>
+        <w:rFonts w:hint="default"/>
+      </w:rPr>
+    </w:lvl>
+    <w:lvl w:ilvl="8">
+      <w:start w:val="1"/>
+      <w:numFmt w:val="decimal"/>
+      <w:lvlText w:val="%9."/>
+      <w:lvlJc w:val="left"/>
+      <w:pPr>
+        <w:tabs>
+          <w:tab w:val="num" w:pos="6480"/>
+        </w:tabs>
+        <w:ind w:left="6480" w:hanging="360"/>
+      </w:pPr>
+      <w:rPr>
+        <w:rFonts w:hint="default"/>
+      </w:rPr>
+    </w:lvl>
+  </w:abstractNum>
+  <w:abstractNum w:abstractNumId="2" w15:restartNumberingAfterBreak="0">
+    <w:nsid w:val="1BB64E81"/>
+    <w:multiLevelType w:val="hybridMultilevel"/>
+    <w:tmpl w:val="F5F4592E"/>
+    <w:lvl w:ilvl="0" w:tplc="04090001">
+      <w:start w:val="1"/>
+      <w:numFmt w:val="bullet"/>
+      <w:lvlText w:val=""/>
+      <w:lvlJc w:val="left"/>
+      <w:pPr>
+        <w:ind w:left="720" w:hanging="360"/>
+      </w:pPr>
+      <w:rPr>
+        <w:rFonts w:ascii="Symbol" w:hAnsi="Symbol" w:hint="default"/>
+      </w:rPr>
+    </w:lvl>
+    <w:lvl w:ilvl="1" w:tplc="04090003" w:tentative="1">
+      <w:start w:val="1"/>
+      <w:numFmt w:val="bullet"/>
+      <w:lvlText w:val="o"/>
+      <w:lvlJc w:val="left"/>
+      <w:pPr>
+        <w:ind w:left="1440" w:hanging="360"/>
+      </w:pPr>
+      <w:rPr>
+        <w:rFonts w:ascii="Courier New" w:hAnsi="Courier New" w:cs="Courier New" w:hint="default"/>
+      </w:rPr>
+    </w:lvl>
+    <w:lvl w:ilvl="2" w:tplc="04090005" w:tentative="1">
+      <w:start w:val="1"/>
+      <w:numFmt w:val="bullet"/>
+      <w:lvlText w:val=""/>
+      <w:lvlJc w:val="left"/>
+      <w:pPr>
+        <w:ind w:left="2160" w:hanging="360"/>
+      </w:pPr>
+      <w:rPr>
+        <w:rFonts w:ascii="Wingdings" w:hAnsi="Wingdings" w:hint="default"/>
+      </w:rPr>
+    </w:lvl>
+    <w:lvl w:ilvl="3" w:tplc="04090001" w:tentative="1">
+      <w:start w:val="1"/>
+      <w:numFmt w:val="bullet"/>
+      <w:lvlText w:val=""/>
+      <w:lvlJc w:val="left"/>
+      <w:pPr>
+        <w:ind w:left="2880" w:hanging="360"/>
+      </w:pPr>
+      <w:rPr>
+        <w:rFonts w:ascii="Symbol" w:hAnsi="Symbol" w:hint="default"/>
+      </w:rPr>
+    </w:lvl>
+    <w:lvl w:ilvl="4" w:tplc="04090003" w:tentative="1">
+      <w:start w:val="1"/>
+      <w:numFmt w:val="bullet"/>
+      <w:lvlText w:val="o"/>
+      <w:lvlJc w:val="left"/>
+      <w:pPr>
+        <w:ind w:left="3600" w:hanging="360"/>
+      </w:pPr>
+      <w:rPr>
+        <w:rFonts w:ascii="Courier New" w:hAnsi="Courier New" w:cs="Courier New" w:hint="default"/>
+      </w:rPr>
+    </w:lvl>
+    <w:lvl w:ilvl="5" w:tplc="04090005" w:tentative="1">
+      <w:start w:val="1"/>
+      <w:numFmt w:val="bullet"/>
+      <w:lvlText w:val=""/>
+      <w:lvlJc w:val="left"/>
+      <w:pPr>
+        <w:ind w:left="4320" w:hanging="360"/>
+      </w:pPr>
+      <w:rPr>
+        <w:rFonts w:ascii="Wingdings" w:hAnsi="Wingdings" w:hint="default"/>
+      </w:rPr>
+    </w:lvl>
+    <w:lvl w:ilvl="6" w:tplc="04090001" w:tentative="1">
+      <w:start w:val="1"/>
+      <w:numFmt w:val="bullet"/>
+      <w:lvlText w:val=""/>
+      <w:lvlJc w:val="left"/>
+      <w:pPr>
+        <w:ind w:left="5040" w:hanging="360"/>
+      </w:pPr>
+      <w:rPr>
+        <w:rFonts w:ascii="Symbol" w:hAnsi="Symbol" w:hint="default"/>
+      </w:rPr>
+    </w:lvl>
+    <w:lvl w:ilvl="7" w:tplc="04090003" w:tentative="1">
+      <w:start w:val="1"/>
+      <w:numFmt w:val="bullet"/>
+      <w:lvlText w:val="o"/>
+      <w:lvlJc w:val="left"/>
+      <w:pPr>
+        <w:ind w:left="5760" w:hanging="360"/>
+      </w:pPr>
+      <w:rPr>
+        <w:rFonts w:ascii="Courier New" w:hAnsi="Courier New" w:cs="Courier New" w:hint="default"/>
+      </w:rPr>
+    </w:lvl>
+    <w:lvl w:ilvl="8" w:tplc="04090005" w:tentative="1">
+      <w:start w:val="1"/>
+      <w:numFmt w:val="bullet"/>
+      <w:lvlText w:val=""/>
+      <w:lvlJc w:val="left"/>
+      <w:pPr>
+        <w:ind w:left="6480" w:hanging="360"/>
+      </w:pPr>
+      <w:rPr>
+        <w:rFonts w:ascii="Wingdings" w:hAnsi="Wingdings" w:hint="default"/>
+      </w:rPr>
+    </w:lvl>
+  </w:abstractNum>
+  <w:abstractNum w:abstractNumId="3" w15:restartNumberingAfterBreak="0">
     <w:nsid w:val="1E886FF8"/>
     <w:multiLevelType w:val="hybridMultilevel"/>
     <w:tmpl w:val="504E3A72"/>
@@ -853,7 +2752,7 @@
       </w:pPr>
     </w:lvl>
   </w:abstractNum>
-  <w:abstractNum w:abstractNumId="1" w15:restartNumberingAfterBreak="0">
+  <w:abstractNum w:abstractNumId="4" w15:restartNumberingAfterBreak="0">
     <w:nsid w:val="25527287"/>
     <w:multiLevelType w:val="hybridMultilevel"/>
     <w:tmpl w:val="C4163666"/>
@@ -942,7 +2841,233 @@
       </w:pPr>
     </w:lvl>
   </w:abstractNum>
-  <w:abstractNum w:abstractNumId="2" w15:restartNumberingAfterBreak="0">
+  <w:abstractNum w:abstractNumId="5" w15:restartNumberingAfterBreak="0">
+    <w:nsid w:val="38E03703"/>
+    <w:multiLevelType w:val="hybridMultilevel"/>
+    <w:tmpl w:val="53C4E2B0"/>
+    <w:lvl w:ilvl="0" w:tplc="04090001">
+      <w:start w:val="1"/>
+      <w:numFmt w:val="bullet"/>
+      <w:lvlText w:val=""/>
+      <w:lvlJc w:val="left"/>
+      <w:pPr>
+        <w:ind w:left="720" w:hanging="360"/>
+      </w:pPr>
+      <w:rPr>
+        <w:rFonts w:ascii="Symbol" w:hAnsi="Symbol" w:hint="default"/>
+      </w:rPr>
+    </w:lvl>
+    <w:lvl w:ilvl="1" w:tplc="04090003" w:tentative="1">
+      <w:start w:val="1"/>
+      <w:numFmt w:val="bullet"/>
+      <w:lvlText w:val="o"/>
+      <w:lvlJc w:val="left"/>
+      <w:pPr>
+        <w:ind w:left="1440" w:hanging="360"/>
+      </w:pPr>
+      <w:rPr>
+        <w:rFonts w:ascii="Courier New" w:hAnsi="Courier New" w:cs="Courier New" w:hint="default"/>
+      </w:rPr>
+    </w:lvl>
+    <w:lvl w:ilvl="2" w:tplc="04090005" w:tentative="1">
+      <w:start w:val="1"/>
+      <w:numFmt w:val="bullet"/>
+      <w:lvlText w:val=""/>
+      <w:lvlJc w:val="left"/>
+      <w:pPr>
+        <w:ind w:left="2160" w:hanging="360"/>
+      </w:pPr>
+      <w:rPr>
+        <w:rFonts w:ascii="Wingdings" w:hAnsi="Wingdings" w:hint="default"/>
+      </w:rPr>
+    </w:lvl>
+    <w:lvl w:ilvl="3" w:tplc="04090001" w:tentative="1">
+      <w:start w:val="1"/>
+      <w:numFmt w:val="bullet"/>
+      <w:lvlText w:val=""/>
+      <w:lvlJc w:val="left"/>
+      <w:pPr>
+        <w:ind w:left="2880" w:hanging="360"/>
+      </w:pPr>
+      <w:rPr>
+        <w:rFonts w:ascii="Symbol" w:hAnsi="Symbol" w:hint="default"/>
+      </w:rPr>
+    </w:lvl>
+    <w:lvl w:ilvl="4" w:tplc="04090003" w:tentative="1">
+      <w:start w:val="1"/>
+      <w:numFmt w:val="bullet"/>
+      <w:lvlText w:val="o"/>
+      <w:lvlJc w:val="left"/>
+      <w:pPr>
+        <w:ind w:left="3600" w:hanging="360"/>
+      </w:pPr>
+      <w:rPr>
+        <w:rFonts w:ascii="Courier New" w:hAnsi="Courier New" w:cs="Courier New" w:hint="default"/>
+      </w:rPr>
+    </w:lvl>
+    <w:lvl w:ilvl="5" w:tplc="04090005" w:tentative="1">
+      <w:start w:val="1"/>
+      <w:numFmt w:val="bullet"/>
+      <w:lvlText w:val=""/>
+      <w:lvlJc w:val="left"/>
+      <w:pPr>
+        <w:ind w:left="4320" w:hanging="360"/>
+      </w:pPr>
+      <w:rPr>
+        <w:rFonts w:ascii="Wingdings" w:hAnsi="Wingdings" w:hint="default"/>
+      </w:rPr>
+    </w:lvl>
+    <w:lvl w:ilvl="6" w:tplc="04090001" w:tentative="1">
+      <w:start w:val="1"/>
+      <w:numFmt w:val="bullet"/>
+      <w:lvlText w:val=""/>
+      <w:lvlJc w:val="left"/>
+      <w:pPr>
+        <w:ind w:left="5040" w:hanging="360"/>
+      </w:pPr>
+      <w:rPr>
+        <w:rFonts w:ascii="Symbol" w:hAnsi="Symbol" w:hint="default"/>
+      </w:rPr>
+    </w:lvl>
+    <w:lvl w:ilvl="7" w:tplc="04090003" w:tentative="1">
+      <w:start w:val="1"/>
+      <w:numFmt w:val="bullet"/>
+      <w:lvlText w:val="o"/>
+      <w:lvlJc w:val="left"/>
+      <w:pPr>
+        <w:ind w:left="5760" w:hanging="360"/>
+      </w:pPr>
+      <w:rPr>
+        <w:rFonts w:ascii="Courier New" w:hAnsi="Courier New" w:cs="Courier New" w:hint="default"/>
+      </w:rPr>
+    </w:lvl>
+    <w:lvl w:ilvl="8" w:tplc="04090005" w:tentative="1">
+      <w:start w:val="1"/>
+      <w:numFmt w:val="bullet"/>
+      <w:lvlText w:val=""/>
+      <w:lvlJc w:val="left"/>
+      <w:pPr>
+        <w:ind w:left="6480" w:hanging="360"/>
+      </w:pPr>
+      <w:rPr>
+        <w:rFonts w:ascii="Wingdings" w:hAnsi="Wingdings" w:hint="default"/>
+      </w:rPr>
+    </w:lvl>
+  </w:abstractNum>
+  <w:abstractNum w:abstractNumId="6" w15:restartNumberingAfterBreak="0">
+    <w:nsid w:val="38E97EC0"/>
+    <w:multiLevelType w:val="hybridMultilevel"/>
+    <w:tmpl w:val="D17E7028"/>
+    <w:lvl w:ilvl="0" w:tplc="04090001">
+      <w:start w:val="1"/>
+      <w:numFmt w:val="bullet"/>
+      <w:lvlText w:val=""/>
+      <w:lvlJc w:val="left"/>
+      <w:pPr>
+        <w:ind w:left="720" w:hanging="360"/>
+      </w:pPr>
+      <w:rPr>
+        <w:rFonts w:ascii="Symbol" w:hAnsi="Symbol" w:hint="default"/>
+      </w:rPr>
+    </w:lvl>
+    <w:lvl w:ilvl="1" w:tplc="04090003" w:tentative="1">
+      <w:start w:val="1"/>
+      <w:numFmt w:val="bullet"/>
+      <w:lvlText w:val="o"/>
+      <w:lvlJc w:val="left"/>
+      <w:pPr>
+        <w:ind w:left="1440" w:hanging="360"/>
+      </w:pPr>
+      <w:rPr>
+        <w:rFonts w:ascii="Courier New" w:hAnsi="Courier New" w:cs="Courier New" w:hint="default"/>
+      </w:rPr>
+    </w:lvl>
+    <w:lvl w:ilvl="2" w:tplc="04090005" w:tentative="1">
+      <w:start w:val="1"/>
+      <w:numFmt w:val="bullet"/>
+      <w:lvlText w:val=""/>
+      <w:lvlJc w:val="left"/>
+      <w:pPr>
+        <w:ind w:left="2160" w:hanging="360"/>
+      </w:pPr>
+      <w:rPr>
+        <w:rFonts w:ascii="Wingdings" w:hAnsi="Wingdings" w:hint="default"/>
+      </w:rPr>
+    </w:lvl>
+    <w:lvl w:ilvl="3" w:tplc="04090001" w:tentative="1">
+      <w:start w:val="1"/>
+      <w:numFmt w:val="bullet"/>
+      <w:lvlText w:val=""/>
+      <w:lvlJc w:val="left"/>
+      <w:pPr>
+        <w:ind w:left="2880" w:hanging="360"/>
+      </w:pPr>
+      <w:rPr>
+        <w:rFonts w:ascii="Symbol" w:hAnsi="Symbol" w:hint="default"/>
+      </w:rPr>
+    </w:lvl>
+    <w:lvl w:ilvl="4" w:tplc="04090003" w:tentative="1">
+      <w:start w:val="1"/>
+      <w:numFmt w:val="bullet"/>
+      <w:lvlText w:val="o"/>
+      <w:lvlJc w:val="left"/>
+      <w:pPr>
+        <w:ind w:left="3600" w:hanging="360"/>
+      </w:pPr>
+      <w:rPr>
+        <w:rFonts w:ascii="Courier New" w:hAnsi="Courier New" w:cs="Courier New" w:hint="default"/>
+      </w:rPr>
+    </w:lvl>
+    <w:lvl w:ilvl="5" w:tplc="04090005" w:tentative="1">
+      <w:start w:val="1"/>
+      <w:numFmt w:val="bullet"/>
+      <w:lvlText w:val=""/>
+      <w:lvlJc w:val="left"/>
+      <w:pPr>
+        <w:ind w:left="4320" w:hanging="360"/>
+      </w:pPr>
+      <w:rPr>
+        <w:rFonts w:ascii="Wingdings" w:hAnsi="Wingdings" w:hint="default"/>
+      </w:rPr>
+    </w:lvl>
+    <w:lvl w:ilvl="6" w:tplc="04090001" w:tentative="1">
+      <w:start w:val="1"/>
+      <w:numFmt w:val="bullet"/>
+      <w:lvlText w:val=""/>
+      <w:lvlJc w:val="left"/>
+      <w:pPr>
+        <w:ind w:left="5040" w:hanging="360"/>
+      </w:pPr>
+      <w:rPr>
+        <w:rFonts w:ascii="Symbol" w:hAnsi="Symbol" w:hint="default"/>
+      </w:rPr>
+    </w:lvl>
+    <w:lvl w:ilvl="7" w:tplc="04090003" w:tentative="1">
+      <w:start w:val="1"/>
+      <w:numFmt w:val="bullet"/>
+      <w:lvlText w:val="o"/>
+      <w:lvlJc w:val="left"/>
+      <w:pPr>
+        <w:ind w:left="5760" w:hanging="360"/>
+      </w:pPr>
+      <w:rPr>
+        <w:rFonts w:ascii="Courier New" w:hAnsi="Courier New" w:cs="Courier New" w:hint="default"/>
+      </w:rPr>
+    </w:lvl>
+    <w:lvl w:ilvl="8" w:tplc="04090005" w:tentative="1">
+      <w:start w:val="1"/>
+      <w:numFmt w:val="bullet"/>
+      <w:lvlText w:val=""/>
+      <w:lvlJc w:val="left"/>
+      <w:pPr>
+        <w:ind w:left="6480" w:hanging="360"/>
+      </w:pPr>
+      <w:rPr>
+        <w:rFonts w:ascii="Wingdings" w:hAnsi="Wingdings" w:hint="default"/>
+      </w:rPr>
+    </w:lvl>
+  </w:abstractNum>
+  <w:abstractNum w:abstractNumId="7" w15:restartNumberingAfterBreak="0">
     <w:nsid w:val="47413EE3"/>
     <w:multiLevelType w:val="multilevel"/>
     <w:tmpl w:val="D0DC4836"/>
@@ -1055,7 +3180,233 @@
       </w:pPr>
     </w:lvl>
   </w:abstractNum>
-  <w:abstractNum w:abstractNumId="3" w15:restartNumberingAfterBreak="0">
+  <w:abstractNum w:abstractNumId="8" w15:restartNumberingAfterBreak="0">
+    <w:nsid w:val="4813461B"/>
+    <w:multiLevelType w:val="hybridMultilevel"/>
+    <w:tmpl w:val="8D9C01AA"/>
+    <w:lvl w:ilvl="0" w:tplc="04090001">
+      <w:start w:val="1"/>
+      <w:numFmt w:val="bullet"/>
+      <w:lvlText w:val=""/>
+      <w:lvlJc w:val="left"/>
+      <w:pPr>
+        <w:ind w:left="720" w:hanging="360"/>
+      </w:pPr>
+      <w:rPr>
+        <w:rFonts w:ascii="Symbol" w:hAnsi="Symbol" w:hint="default"/>
+      </w:rPr>
+    </w:lvl>
+    <w:lvl w:ilvl="1" w:tplc="04090003" w:tentative="1">
+      <w:start w:val="1"/>
+      <w:numFmt w:val="bullet"/>
+      <w:lvlText w:val="o"/>
+      <w:lvlJc w:val="left"/>
+      <w:pPr>
+        <w:ind w:left="1440" w:hanging="360"/>
+      </w:pPr>
+      <w:rPr>
+        <w:rFonts w:ascii="Courier New" w:hAnsi="Courier New" w:cs="Courier New" w:hint="default"/>
+      </w:rPr>
+    </w:lvl>
+    <w:lvl w:ilvl="2" w:tplc="04090005" w:tentative="1">
+      <w:start w:val="1"/>
+      <w:numFmt w:val="bullet"/>
+      <w:lvlText w:val=""/>
+      <w:lvlJc w:val="left"/>
+      <w:pPr>
+        <w:ind w:left="2160" w:hanging="360"/>
+      </w:pPr>
+      <w:rPr>
+        <w:rFonts w:ascii="Wingdings" w:hAnsi="Wingdings" w:hint="default"/>
+      </w:rPr>
+    </w:lvl>
+    <w:lvl w:ilvl="3" w:tplc="04090001" w:tentative="1">
+      <w:start w:val="1"/>
+      <w:numFmt w:val="bullet"/>
+      <w:lvlText w:val=""/>
+      <w:lvlJc w:val="left"/>
+      <w:pPr>
+        <w:ind w:left="2880" w:hanging="360"/>
+      </w:pPr>
+      <w:rPr>
+        <w:rFonts w:ascii="Symbol" w:hAnsi="Symbol" w:hint="default"/>
+      </w:rPr>
+    </w:lvl>
+    <w:lvl w:ilvl="4" w:tplc="04090003" w:tentative="1">
+      <w:start w:val="1"/>
+      <w:numFmt w:val="bullet"/>
+      <w:lvlText w:val="o"/>
+      <w:lvlJc w:val="left"/>
+      <w:pPr>
+        <w:ind w:left="3600" w:hanging="360"/>
+      </w:pPr>
+      <w:rPr>
+        <w:rFonts w:ascii="Courier New" w:hAnsi="Courier New" w:cs="Courier New" w:hint="default"/>
+      </w:rPr>
+    </w:lvl>
+    <w:lvl w:ilvl="5" w:tplc="04090005" w:tentative="1">
+      <w:start w:val="1"/>
+      <w:numFmt w:val="bullet"/>
+      <w:lvlText w:val=""/>
+      <w:lvlJc w:val="left"/>
+      <w:pPr>
+        <w:ind w:left="4320" w:hanging="360"/>
+      </w:pPr>
+      <w:rPr>
+        <w:rFonts w:ascii="Wingdings" w:hAnsi="Wingdings" w:hint="default"/>
+      </w:rPr>
+    </w:lvl>
+    <w:lvl w:ilvl="6" w:tplc="04090001" w:tentative="1">
+      <w:start w:val="1"/>
+      <w:numFmt w:val="bullet"/>
+      <w:lvlText w:val=""/>
+      <w:lvlJc w:val="left"/>
+      <w:pPr>
+        <w:ind w:left="5040" w:hanging="360"/>
+      </w:pPr>
+      <w:rPr>
+        <w:rFonts w:ascii="Symbol" w:hAnsi="Symbol" w:hint="default"/>
+      </w:rPr>
+    </w:lvl>
+    <w:lvl w:ilvl="7" w:tplc="04090003" w:tentative="1">
+      <w:start w:val="1"/>
+      <w:numFmt w:val="bullet"/>
+      <w:lvlText w:val="o"/>
+      <w:lvlJc w:val="left"/>
+      <w:pPr>
+        <w:ind w:left="5760" w:hanging="360"/>
+      </w:pPr>
+      <w:rPr>
+        <w:rFonts w:ascii="Courier New" w:hAnsi="Courier New" w:cs="Courier New" w:hint="default"/>
+      </w:rPr>
+    </w:lvl>
+    <w:lvl w:ilvl="8" w:tplc="04090005" w:tentative="1">
+      <w:start w:val="1"/>
+      <w:numFmt w:val="bullet"/>
+      <w:lvlText w:val=""/>
+      <w:lvlJc w:val="left"/>
+      <w:pPr>
+        <w:ind w:left="6480" w:hanging="360"/>
+      </w:pPr>
+      <w:rPr>
+        <w:rFonts w:ascii="Wingdings" w:hAnsi="Wingdings" w:hint="default"/>
+      </w:rPr>
+    </w:lvl>
+  </w:abstractNum>
+  <w:abstractNum w:abstractNumId="9" w15:restartNumberingAfterBreak="0">
+    <w:nsid w:val="5A955827"/>
+    <w:multiLevelType w:val="hybridMultilevel"/>
+    <w:tmpl w:val="3C248EE8"/>
+    <w:lvl w:ilvl="0" w:tplc="04090001">
+      <w:start w:val="1"/>
+      <w:numFmt w:val="bullet"/>
+      <w:lvlText w:val=""/>
+      <w:lvlJc w:val="left"/>
+      <w:pPr>
+        <w:ind w:left="720" w:hanging="360"/>
+      </w:pPr>
+      <w:rPr>
+        <w:rFonts w:ascii="Symbol" w:hAnsi="Symbol" w:hint="default"/>
+      </w:rPr>
+    </w:lvl>
+    <w:lvl w:ilvl="1" w:tplc="04090003" w:tentative="1">
+      <w:start w:val="1"/>
+      <w:numFmt w:val="bullet"/>
+      <w:lvlText w:val="o"/>
+      <w:lvlJc w:val="left"/>
+      <w:pPr>
+        <w:ind w:left="1440" w:hanging="360"/>
+      </w:pPr>
+      <w:rPr>
+        <w:rFonts w:ascii="Courier New" w:hAnsi="Courier New" w:cs="Courier New" w:hint="default"/>
+      </w:rPr>
+    </w:lvl>
+    <w:lvl w:ilvl="2" w:tplc="04090005" w:tentative="1">
+      <w:start w:val="1"/>
+      <w:numFmt w:val="bullet"/>
+      <w:lvlText w:val=""/>
+      <w:lvlJc w:val="left"/>
+      <w:pPr>
+        <w:ind w:left="2160" w:hanging="360"/>
+      </w:pPr>
+      <w:rPr>
+        <w:rFonts w:ascii="Wingdings" w:hAnsi="Wingdings" w:hint="default"/>
+      </w:rPr>
+    </w:lvl>
+    <w:lvl w:ilvl="3" w:tplc="04090001" w:tentative="1">
+      <w:start w:val="1"/>
+      <w:numFmt w:val="bullet"/>
+      <w:lvlText w:val=""/>
+      <w:lvlJc w:val="left"/>
+      <w:pPr>
+        <w:ind w:left="2880" w:hanging="360"/>
+      </w:pPr>
+      <w:rPr>
+        <w:rFonts w:ascii="Symbol" w:hAnsi="Symbol" w:hint="default"/>
+      </w:rPr>
+    </w:lvl>
+    <w:lvl w:ilvl="4" w:tplc="04090003" w:tentative="1">
+      <w:start w:val="1"/>
+      <w:numFmt w:val="bullet"/>
+      <w:lvlText w:val="o"/>
+      <w:lvlJc w:val="left"/>
+      <w:pPr>
+        <w:ind w:left="3600" w:hanging="360"/>
+      </w:pPr>
+      <w:rPr>
+        <w:rFonts w:ascii="Courier New" w:hAnsi="Courier New" w:cs="Courier New" w:hint="default"/>
+      </w:rPr>
+    </w:lvl>
+    <w:lvl w:ilvl="5" w:tplc="04090005" w:tentative="1">
+      <w:start w:val="1"/>
+      <w:numFmt w:val="bullet"/>
+      <w:lvlText w:val=""/>
+      <w:lvlJc w:val="left"/>
+      <w:pPr>
+        <w:ind w:left="4320" w:hanging="360"/>
+      </w:pPr>
+      <w:rPr>
+        <w:rFonts w:ascii="Wingdings" w:hAnsi="Wingdings" w:hint="default"/>
+      </w:rPr>
+    </w:lvl>
+    <w:lvl w:ilvl="6" w:tplc="04090001" w:tentative="1">
+      <w:start w:val="1"/>
+      <w:numFmt w:val="bullet"/>
+      <w:lvlText w:val=""/>
+      <w:lvlJc w:val="left"/>
+      <w:pPr>
+        <w:ind w:left="5040" w:hanging="360"/>
+      </w:pPr>
+      <w:rPr>
+        <w:rFonts w:ascii="Symbol" w:hAnsi="Symbol" w:hint="default"/>
+      </w:rPr>
+    </w:lvl>
+    <w:lvl w:ilvl="7" w:tplc="04090003" w:tentative="1">
+      <w:start w:val="1"/>
+      <w:numFmt w:val="bullet"/>
+      <w:lvlText w:val="o"/>
+      <w:lvlJc w:val="left"/>
+      <w:pPr>
+        <w:ind w:left="5760" w:hanging="360"/>
+      </w:pPr>
+      <w:rPr>
+        <w:rFonts w:ascii="Courier New" w:hAnsi="Courier New" w:cs="Courier New" w:hint="default"/>
+      </w:rPr>
+    </w:lvl>
+    <w:lvl w:ilvl="8" w:tplc="04090005" w:tentative="1">
+      <w:start w:val="1"/>
+      <w:numFmt w:val="bullet"/>
+      <w:lvlText w:val=""/>
+      <w:lvlJc w:val="left"/>
+      <w:pPr>
+        <w:ind w:left="6480" w:hanging="360"/>
+      </w:pPr>
+      <w:rPr>
+        <w:rFonts w:ascii="Wingdings" w:hAnsi="Wingdings" w:hint="default"/>
+      </w:rPr>
+    </w:lvl>
+  </w:abstractNum>
+  <w:abstractNum w:abstractNumId="10" w15:restartNumberingAfterBreak="0">
     <w:nsid w:val="61F94695"/>
     <w:multiLevelType w:val="multilevel"/>
     <w:tmpl w:val="2264A61A"/>
@@ -1168,17 +3519,440 @@
       </w:pPr>
     </w:lvl>
   </w:abstractNum>
+  <w:abstractNum w:abstractNumId="11" w15:restartNumberingAfterBreak="0">
+    <w:nsid w:val="65FB2925"/>
+    <w:multiLevelType w:val="hybridMultilevel"/>
+    <w:tmpl w:val="30A22886"/>
+    <w:lvl w:ilvl="0" w:tplc="04090001">
+      <w:start w:val="1"/>
+      <w:numFmt w:val="bullet"/>
+      <w:lvlText w:val=""/>
+      <w:lvlJc w:val="left"/>
+      <w:pPr>
+        <w:ind w:left="720" w:hanging="360"/>
+      </w:pPr>
+      <w:rPr>
+        <w:rFonts w:ascii="Symbol" w:hAnsi="Symbol" w:hint="default"/>
+      </w:rPr>
+    </w:lvl>
+    <w:lvl w:ilvl="1" w:tplc="04090003" w:tentative="1">
+      <w:start w:val="1"/>
+      <w:numFmt w:val="bullet"/>
+      <w:lvlText w:val="o"/>
+      <w:lvlJc w:val="left"/>
+      <w:pPr>
+        <w:ind w:left="1440" w:hanging="360"/>
+      </w:pPr>
+      <w:rPr>
+        <w:rFonts w:ascii="Courier New" w:hAnsi="Courier New" w:cs="Courier New" w:hint="default"/>
+      </w:rPr>
+    </w:lvl>
+    <w:lvl w:ilvl="2" w:tplc="04090005" w:tentative="1">
+      <w:start w:val="1"/>
+      <w:numFmt w:val="bullet"/>
+      <w:lvlText w:val=""/>
+      <w:lvlJc w:val="left"/>
+      <w:pPr>
+        <w:ind w:left="2160" w:hanging="360"/>
+      </w:pPr>
+      <w:rPr>
+        <w:rFonts w:ascii="Wingdings" w:hAnsi="Wingdings" w:hint="default"/>
+      </w:rPr>
+    </w:lvl>
+    <w:lvl w:ilvl="3" w:tplc="04090001" w:tentative="1">
+      <w:start w:val="1"/>
+      <w:numFmt w:val="bullet"/>
+      <w:lvlText w:val=""/>
+      <w:lvlJc w:val="left"/>
+      <w:pPr>
+        <w:ind w:left="2880" w:hanging="360"/>
+      </w:pPr>
+      <w:rPr>
+        <w:rFonts w:ascii="Symbol" w:hAnsi="Symbol" w:hint="default"/>
+      </w:rPr>
+    </w:lvl>
+    <w:lvl w:ilvl="4" w:tplc="04090003" w:tentative="1">
+      <w:start w:val="1"/>
+      <w:numFmt w:val="bullet"/>
+      <w:lvlText w:val="o"/>
+      <w:lvlJc w:val="left"/>
+      <w:pPr>
+        <w:ind w:left="3600" w:hanging="360"/>
+      </w:pPr>
+      <w:rPr>
+        <w:rFonts w:ascii="Courier New" w:hAnsi="Courier New" w:cs="Courier New" w:hint="default"/>
+      </w:rPr>
+    </w:lvl>
+    <w:lvl w:ilvl="5" w:tplc="04090005" w:tentative="1">
+      <w:start w:val="1"/>
+      <w:numFmt w:val="bullet"/>
+      <w:lvlText w:val=""/>
+      <w:lvlJc w:val="left"/>
+      <w:pPr>
+        <w:ind w:left="4320" w:hanging="360"/>
+      </w:pPr>
+      <w:rPr>
+        <w:rFonts w:ascii="Wingdings" w:hAnsi="Wingdings" w:hint="default"/>
+      </w:rPr>
+    </w:lvl>
+    <w:lvl w:ilvl="6" w:tplc="04090001" w:tentative="1">
+      <w:start w:val="1"/>
+      <w:numFmt w:val="bullet"/>
+      <w:lvlText w:val=""/>
+      <w:lvlJc w:val="left"/>
+      <w:pPr>
+        <w:ind w:left="5040" w:hanging="360"/>
+      </w:pPr>
+      <w:rPr>
+        <w:rFonts w:ascii="Symbol" w:hAnsi="Symbol" w:hint="default"/>
+      </w:rPr>
+    </w:lvl>
+    <w:lvl w:ilvl="7" w:tplc="04090003" w:tentative="1">
+      <w:start w:val="1"/>
+      <w:numFmt w:val="bullet"/>
+      <w:lvlText w:val="o"/>
+      <w:lvlJc w:val="left"/>
+      <w:pPr>
+        <w:ind w:left="5760" w:hanging="360"/>
+      </w:pPr>
+      <w:rPr>
+        <w:rFonts w:ascii="Courier New" w:hAnsi="Courier New" w:cs="Courier New" w:hint="default"/>
+      </w:rPr>
+    </w:lvl>
+    <w:lvl w:ilvl="8" w:tplc="04090005" w:tentative="1">
+      <w:start w:val="1"/>
+      <w:numFmt w:val="bullet"/>
+      <w:lvlText w:val=""/>
+      <w:lvlJc w:val="left"/>
+      <w:pPr>
+        <w:ind w:left="6480" w:hanging="360"/>
+      </w:pPr>
+      <w:rPr>
+        <w:rFonts w:ascii="Wingdings" w:hAnsi="Wingdings" w:hint="default"/>
+      </w:rPr>
+    </w:lvl>
+  </w:abstractNum>
+  <w:abstractNum w:abstractNumId="12" w15:restartNumberingAfterBreak="0">
+    <w:nsid w:val="772A4AC3"/>
+    <w:multiLevelType w:val="multilevel"/>
+    <w:tmpl w:val="CBC0031E"/>
+    <w:lvl w:ilvl="0">
+      <w:start w:val="1"/>
+      <w:numFmt w:val="decimal"/>
+      <w:lvlText w:val="%1."/>
+      <w:lvlJc w:val="left"/>
+      <w:pPr>
+        <w:tabs>
+          <w:tab w:val="num" w:pos="720"/>
+        </w:tabs>
+        <w:ind w:left="720" w:hanging="360"/>
+      </w:pPr>
+      <w:rPr>
+        <w:rFonts w:hint="default"/>
+      </w:rPr>
+    </w:lvl>
+    <w:lvl w:ilvl="1">
+      <w:start w:val="1"/>
+      <w:numFmt w:val="lowerRoman"/>
+      <w:lvlText w:val="%2."/>
+      <w:lvlJc w:val="right"/>
+      <w:pPr>
+        <w:tabs>
+          <w:tab w:val="num" w:pos="1440"/>
+        </w:tabs>
+        <w:ind w:left="1440" w:hanging="360"/>
+      </w:pPr>
+      <w:rPr>
+        <w:rFonts w:hint="default"/>
+      </w:rPr>
+    </w:lvl>
+    <w:lvl w:ilvl="2">
+      <w:start w:val="1"/>
+      <w:numFmt w:val="upperRoman"/>
+      <w:lvlText w:val="%3."/>
+      <w:lvlJc w:val="right"/>
+      <w:pPr>
+        <w:tabs>
+          <w:tab w:val="num" w:pos="2160"/>
+        </w:tabs>
+        <w:ind w:left="2160" w:hanging="360"/>
+      </w:pPr>
+      <w:rPr>
+        <w:rFonts w:hint="default"/>
+      </w:rPr>
+    </w:lvl>
+    <w:lvl w:ilvl="3">
+      <w:start w:val="1"/>
+      <w:numFmt w:val="decimal"/>
+      <w:lvlText w:val="%4."/>
+      <w:lvlJc w:val="left"/>
+      <w:pPr>
+        <w:tabs>
+          <w:tab w:val="num" w:pos="2880"/>
+        </w:tabs>
+        <w:ind w:left="2880" w:hanging="360"/>
+      </w:pPr>
+      <w:rPr>
+        <w:rFonts w:hint="default"/>
+      </w:rPr>
+    </w:lvl>
+    <w:lvl w:ilvl="4">
+      <w:start w:val="1"/>
+      <w:numFmt w:val="decimal"/>
+      <w:lvlText w:val="%5."/>
+      <w:lvlJc w:val="left"/>
+      <w:pPr>
+        <w:tabs>
+          <w:tab w:val="num" w:pos="3600"/>
+        </w:tabs>
+        <w:ind w:left="3600" w:hanging="360"/>
+      </w:pPr>
+      <w:rPr>
+        <w:rFonts w:hint="default"/>
+      </w:rPr>
+    </w:lvl>
+    <w:lvl w:ilvl="5">
+      <w:start w:val="1"/>
+      <w:numFmt w:val="decimal"/>
+      <w:lvlText w:val="%6."/>
+      <w:lvlJc w:val="left"/>
+      <w:pPr>
+        <w:tabs>
+          <w:tab w:val="num" w:pos="4320"/>
+        </w:tabs>
+        <w:ind w:left="4320" w:hanging="360"/>
+      </w:pPr>
+      <w:rPr>
+        <w:rFonts w:hint="default"/>
+      </w:rPr>
+    </w:lvl>
+    <w:lvl w:ilvl="6">
+      <w:start w:val="1"/>
+      <w:numFmt w:val="decimal"/>
+      <w:lvlText w:val="%7."/>
+      <w:lvlJc w:val="left"/>
+      <w:pPr>
+        <w:tabs>
+          <w:tab w:val="num" w:pos="5040"/>
+        </w:tabs>
+        <w:ind w:left="5040" w:hanging="360"/>
+      </w:pPr>
+      <w:rPr>
+        <w:rFonts w:hint="default"/>
+      </w:rPr>
+    </w:lvl>
+    <w:lvl w:ilvl="7">
+      <w:start w:val="1"/>
+      <w:numFmt w:val="decimal"/>
+      <w:lvlText w:val="%8."/>
+      <w:lvlJc w:val="left"/>
+      <w:pPr>
+        <w:tabs>
+          <w:tab w:val="num" w:pos="5760"/>
+        </w:tabs>
+        <w:ind w:left="5760" w:hanging="360"/>
+      </w:pPr>
+      <w:rPr>
+        <w:rFonts w:hint="default"/>
+      </w:rPr>
+    </w:lvl>
+    <w:lvl w:ilvl="8">
+      <w:start w:val="1"/>
+      <w:numFmt w:val="decimal"/>
+      <w:lvlText w:val="%9."/>
+      <w:lvlJc w:val="left"/>
+      <w:pPr>
+        <w:tabs>
+          <w:tab w:val="num" w:pos="6480"/>
+        </w:tabs>
+        <w:ind w:left="6480" w:hanging="360"/>
+      </w:pPr>
+      <w:rPr>
+        <w:rFonts w:hint="default"/>
+      </w:rPr>
+    </w:lvl>
+  </w:abstractNum>
+  <w:abstractNum w:abstractNumId="13" w15:restartNumberingAfterBreak="0">
+    <w:nsid w:val="7AE625E0"/>
+    <w:multiLevelType w:val="multilevel"/>
+    <w:tmpl w:val="2E6C53A6"/>
+    <w:lvl w:ilvl="0">
+      <w:start w:val="1"/>
+      <w:numFmt w:val="decimal"/>
+      <w:lvlText w:val="%1."/>
+      <w:lvlJc w:val="left"/>
+      <w:pPr>
+        <w:tabs>
+          <w:tab w:val="num" w:pos="720"/>
+        </w:tabs>
+        <w:ind w:left="720" w:hanging="360"/>
+      </w:pPr>
+      <w:rPr>
+        <w:rFonts w:hint="default"/>
+      </w:rPr>
+    </w:lvl>
+    <w:lvl w:ilvl="1">
+      <w:start w:val="1"/>
+      <w:numFmt w:val="decimal"/>
+      <w:lvlText w:val="%2."/>
+      <w:lvlJc w:val="left"/>
+      <w:pPr>
+        <w:tabs>
+          <w:tab w:val="num" w:pos="1440"/>
+        </w:tabs>
+        <w:ind w:left="1440" w:hanging="360"/>
+      </w:pPr>
+      <w:rPr>
+        <w:rFonts w:hint="default"/>
+      </w:rPr>
+    </w:lvl>
+    <w:lvl w:ilvl="2">
+      <w:start w:val="1"/>
+      <w:numFmt w:val="upperRoman"/>
+      <w:lvlText w:val="%3."/>
+      <w:lvlJc w:val="right"/>
+      <w:pPr>
+        <w:tabs>
+          <w:tab w:val="num" w:pos="2160"/>
+        </w:tabs>
+        <w:ind w:left="2160" w:hanging="360"/>
+      </w:pPr>
+      <w:rPr>
+        <w:rFonts w:hint="default"/>
+      </w:rPr>
+    </w:lvl>
+    <w:lvl w:ilvl="3">
+      <w:start w:val="1"/>
+      <w:numFmt w:val="decimal"/>
+      <w:lvlText w:val="%4."/>
+      <w:lvlJc w:val="left"/>
+      <w:pPr>
+        <w:tabs>
+          <w:tab w:val="num" w:pos="2880"/>
+        </w:tabs>
+        <w:ind w:left="2880" w:hanging="360"/>
+      </w:pPr>
+      <w:rPr>
+        <w:rFonts w:hint="default"/>
+      </w:rPr>
+    </w:lvl>
+    <w:lvl w:ilvl="4">
+      <w:start w:val="1"/>
+      <w:numFmt w:val="decimal"/>
+      <w:lvlText w:val="%5."/>
+      <w:lvlJc w:val="left"/>
+      <w:pPr>
+        <w:tabs>
+          <w:tab w:val="num" w:pos="3600"/>
+        </w:tabs>
+        <w:ind w:left="3600" w:hanging="360"/>
+      </w:pPr>
+      <w:rPr>
+        <w:rFonts w:hint="default"/>
+      </w:rPr>
+    </w:lvl>
+    <w:lvl w:ilvl="5">
+      <w:start w:val="1"/>
+      <w:numFmt w:val="decimal"/>
+      <w:lvlText w:val="%6."/>
+      <w:lvlJc w:val="left"/>
+      <w:pPr>
+        <w:tabs>
+          <w:tab w:val="num" w:pos="4320"/>
+        </w:tabs>
+        <w:ind w:left="4320" w:hanging="360"/>
+      </w:pPr>
+      <w:rPr>
+        <w:rFonts w:hint="default"/>
+      </w:rPr>
+    </w:lvl>
+    <w:lvl w:ilvl="6">
+      <w:start w:val="1"/>
+      <w:numFmt w:val="decimal"/>
+      <w:lvlText w:val="%7."/>
+      <w:lvlJc w:val="left"/>
+      <w:pPr>
+        <w:tabs>
+          <w:tab w:val="num" w:pos="5040"/>
+        </w:tabs>
+        <w:ind w:left="5040" w:hanging="360"/>
+      </w:pPr>
+      <w:rPr>
+        <w:rFonts w:hint="default"/>
+      </w:rPr>
+    </w:lvl>
+    <w:lvl w:ilvl="7">
+      <w:start w:val="1"/>
+      <w:numFmt w:val="decimal"/>
+      <w:lvlText w:val="%8."/>
+      <w:lvlJc w:val="left"/>
+      <w:pPr>
+        <w:tabs>
+          <w:tab w:val="num" w:pos="5760"/>
+        </w:tabs>
+        <w:ind w:left="5760" w:hanging="360"/>
+      </w:pPr>
+      <w:rPr>
+        <w:rFonts w:hint="default"/>
+      </w:rPr>
+    </w:lvl>
+    <w:lvl w:ilvl="8">
+      <w:start w:val="1"/>
+      <w:numFmt w:val="decimal"/>
+      <w:lvlText w:val="%9."/>
+      <w:lvlJc w:val="left"/>
+      <w:pPr>
+        <w:tabs>
+          <w:tab w:val="num" w:pos="6480"/>
+        </w:tabs>
+        <w:ind w:left="6480" w:hanging="360"/>
+      </w:pPr>
+      <w:rPr>
+        <w:rFonts w:hint="default"/>
+      </w:rPr>
+    </w:lvl>
+  </w:abstractNum>
   <w:num w:numId="1">
+    <w:abstractNumId w:val="3"/>
+  </w:num>
+  <w:num w:numId="2">
+    <w:abstractNumId w:val="4"/>
+  </w:num>
+  <w:num w:numId="3">
+    <w:abstractNumId w:val="7"/>
+  </w:num>
+  <w:num w:numId="4">
+    <w:abstractNumId w:val="10"/>
+  </w:num>
+  <w:num w:numId="5">
+    <w:abstractNumId w:val="13"/>
+  </w:num>
+  <w:num w:numId="6">
+    <w:abstractNumId w:val="1"/>
+  </w:num>
+  <w:num w:numId="7">
+    <w:abstractNumId w:val="12"/>
+  </w:num>
+  <w:num w:numId="8">
+    <w:abstractNumId w:val="5"/>
+  </w:num>
+  <w:num w:numId="9">
+    <w:abstractNumId w:val="9"/>
+  </w:num>
+  <w:num w:numId="10">
+    <w:abstractNumId w:val="8"/>
+  </w:num>
+  <w:num w:numId="11">
+    <w:abstractNumId w:val="6"/>
+  </w:num>
+  <w:num w:numId="12">
     <w:abstractNumId w:val="0"/>
   </w:num>
-  <w:num w:numId="2">
-    <w:abstractNumId w:val="1"/>
+  <w:num w:numId="13">
+    <w:abstractNumId w:val="11"/>
   </w:num>
-  <w:num w:numId="3">
+  <w:num w:numId="14">
     <w:abstractNumId w:val="2"/>
-  </w:num>
-  <w:num w:numId="4">
-    <w:abstractNumId w:val="3"/>
   </w:num>
 </w:numbering>
 </file>
@@ -1625,10 +4399,53 @@
       <w:szCs w:val="26"/>
     </w:rPr>
   </w:style>
+  <w:style w:type="paragraph" w:styleId="Heading3">
+    <w:name w:val="heading 3"/>
+    <w:basedOn w:val="Normal"/>
+    <w:next w:val="Normal"/>
+    <w:link w:val="Heading3Char"/>
+    <w:uiPriority w:val="9"/>
+    <w:unhideWhenUsed/>
+    <w:qFormat/>
+    <w:rsid w:val="009B3E9C"/>
+    <w:pPr>
+      <w:keepNext/>
+      <w:keepLines/>
+      <w:spacing w:before="40" w:after="0"/>
+      <w:outlineLvl w:val="2"/>
+    </w:pPr>
+    <w:rPr>
+      <w:rFonts w:asciiTheme="majorHAnsi" w:eastAsiaTheme="majorEastAsia" w:hAnsiTheme="majorHAnsi" w:cstheme="majorBidi"/>
+      <w:color w:val="1F3763" w:themeColor="accent1" w:themeShade="7F"/>
+      <w:sz w:val="24"/>
+      <w:szCs w:val="24"/>
+    </w:rPr>
+  </w:style>
+  <w:style w:type="paragraph" w:styleId="Heading4">
+    <w:name w:val="heading 4"/>
+    <w:basedOn w:val="Normal"/>
+    <w:next w:val="Normal"/>
+    <w:link w:val="Heading4Char"/>
+    <w:uiPriority w:val="9"/>
+    <w:unhideWhenUsed/>
+    <w:qFormat/>
+    <w:rsid w:val="003861E4"/>
+    <w:pPr>
+      <w:keepNext/>
+      <w:keepLines/>
+      <w:spacing w:before="40" w:after="0"/>
+      <w:outlineLvl w:val="3"/>
+    </w:pPr>
+    <w:rPr>
+      <w:rFonts w:asciiTheme="majorHAnsi" w:eastAsiaTheme="majorEastAsia" w:hAnsiTheme="majorHAnsi" w:cstheme="majorBidi"/>
+      <w:i/>
+      <w:iCs/>
+      <w:color w:val="2F5496" w:themeColor="accent1" w:themeShade="BF"/>
+    </w:rPr>
+  </w:style>
   <w:style w:type="character" w:default="1" w:styleId="DefaultParagraphFont">
     <w:name w:val="Default Paragraph Font"/>
     <w:uiPriority w:val="1"/>
-    <w:semiHidden/>
     <w:unhideWhenUsed/>
   </w:style>
   <w:style w:type="table" w:default="1" w:styleId="TableNormal">
@@ -1731,6 +4548,32 @@
       <w:color w:val="2F5496" w:themeColor="accent1" w:themeShade="BF"/>
       <w:sz w:val="26"/>
       <w:szCs w:val="26"/>
+    </w:rPr>
+  </w:style>
+  <w:style w:type="character" w:customStyle="1" w:styleId="Heading3Char">
+    <w:name w:val="Heading 3 Char"/>
+    <w:basedOn w:val="DefaultParagraphFont"/>
+    <w:link w:val="Heading3"/>
+    <w:uiPriority w:val="9"/>
+    <w:rsid w:val="009B3E9C"/>
+    <w:rPr>
+      <w:rFonts w:asciiTheme="majorHAnsi" w:eastAsiaTheme="majorEastAsia" w:hAnsiTheme="majorHAnsi" w:cstheme="majorBidi"/>
+      <w:color w:val="1F3763" w:themeColor="accent1" w:themeShade="7F"/>
+      <w:sz w:val="24"/>
+      <w:szCs w:val="24"/>
+    </w:rPr>
+  </w:style>
+  <w:style w:type="character" w:customStyle="1" w:styleId="Heading4Char">
+    <w:name w:val="Heading 4 Char"/>
+    <w:basedOn w:val="DefaultParagraphFont"/>
+    <w:link w:val="Heading4"/>
+    <w:uiPriority w:val="9"/>
+    <w:rsid w:val="003861E4"/>
+    <w:rPr>
+      <w:rFonts w:asciiTheme="majorHAnsi" w:eastAsiaTheme="majorEastAsia" w:hAnsiTheme="majorHAnsi" w:cstheme="majorBidi"/>
+      <w:i/>
+      <w:iCs/>
+      <w:color w:val="2F5496" w:themeColor="accent1" w:themeShade="BF"/>
     </w:rPr>
   </w:style>
 </w:styles>

</xml_diff>

<commit_message>
Done with searching, inserting and retrieving endpoing
</commit_message>
<xml_diff>
--- a/Extras/Procedure.docx
+++ b/Extras/Procedure.docx
@@ -1550,19 +1550,7 @@
         </w:numPr>
       </w:pPr>
       <w:r>
-        <w:t xml:space="preserve">A recycler view to </w:t>
-      </w:r>
-      <w:r>
-        <w:t>categories of events</w:t>
-      </w:r>
-      <w:r>
-        <w:t>. Should</w:t>
-      </w:r>
-      <w:r>
-        <w:t xml:space="preserve"> also</w:t>
-      </w:r>
-      <w:r>
-        <w:t xml:space="preserve"> use vertical Linear Layout manager</w:t>
+        <w:t>A recycler view to categories of events. Should also use vertical Linear Layout manager</w:t>
       </w:r>
       <w:r>
         <w:t>. Accompanied by item layout.</w:t>
@@ -1577,16 +1565,7 @@
         </w:numPr>
       </w:pPr>
       <w:r>
-        <w:t xml:space="preserve">A recycler view to see </w:t>
-      </w:r>
-      <w:r>
-        <w:t>a user’s favorited events</w:t>
-      </w:r>
-      <w:r>
-        <w:t xml:space="preserve">. </w:t>
-      </w:r>
-      <w:r>
-        <w:t>Use a vertical Linear Layout Manager. With its item layout.  Should display only 3 items initially</w:t>
+        <w:t>A recycler view to see a user’s favorited events. Use a vertical Linear Layout Manager. With its item layout.  Should display only 3 items initially</w:t>
       </w:r>
     </w:p>
     <w:p>
@@ -1659,10 +1638,7 @@
         </w:numPr>
       </w:pPr>
       <w:r>
-        <w:t>Change the parent activity in manifest file</w:t>
-      </w:r>
-      <w:r>
-        <w:t>.</w:t>
+        <w:t>Change the parent activity in manifest file.</w:t>
       </w:r>
     </w:p>
     <w:p>
@@ -1899,28 +1875,7 @@
         </w:numPr>
       </w:pPr>
       <w:r>
-        <w:t xml:space="preserve">Create </w:t>
-      </w:r>
-      <w:r>
-        <w:t>log</w:t>
-      </w:r>
-      <w:r>
-        <w:t xml:space="preserve"> </w:t>
-      </w:r>
-      <w:r>
-        <w:t>in</w:t>
-      </w:r>
-      <w:r>
-        <w:t xml:space="preserve"> service. Check if user </w:t>
-      </w:r>
-      <w:r>
-        <w:t xml:space="preserve">exist else </w:t>
-      </w:r>
-      <w:r>
-        <w:t>and notifies the application to handle.</w:t>
-      </w:r>
-      <w:r>
-        <w:t xml:space="preserve"> Provide toast or Snack Bar.</w:t>
+        <w:t>Create log in service. Check if user exist else and notifies the application to handle. Provide toast or Snack Bar.</w:t>
       </w:r>
     </w:p>
     <w:p>
@@ -2230,8 +2185,100 @@
           </wp:inline>
         </w:drawing>
       </w:r>
+    </w:p>
+    <w:p>
+      <w:pPr>
+        <w:rPr>
+          <w:sz w:val="28"/>
+          <w:szCs w:val="28"/>
+        </w:rPr>
+      </w:pPr>
+      <w:r>
+        <w:rPr>
+          <w:sz w:val="28"/>
+          <w:szCs w:val="28"/>
+        </w:rPr>
+        <w:t>Early</w:t>
+      </w:r>
+      <w:r>
+        <w:rPr>
+          <w:sz w:val="28"/>
+          <w:szCs w:val="28"/>
+        </w:rPr>
+        <w:t>_</w:t>
+      </w:r>
+      <w:r>
+        <w:rPr>
+          <w:sz w:val="28"/>
+          <w:szCs w:val="28"/>
+        </w:rPr>
+        <w:t>bird</w:t>
+      </w:r>
+      <w:r>
+        <w:rPr>
+          <w:sz w:val="28"/>
+          <w:szCs w:val="28"/>
+        </w:rPr>
+        <w:t>_price</w:t>
+      </w:r>
+      <w:r>
+        <w:rPr>
+          <w:sz w:val="28"/>
+          <w:szCs w:val="28"/>
+        </w:rPr>
+        <w:t xml:space="preserve"> and Advance</w:t>
+      </w:r>
+      <w:r>
+        <w:rPr>
+          <w:sz w:val="28"/>
+          <w:szCs w:val="28"/>
+        </w:rPr>
+        <w:t>_</w:t>
+      </w:r>
+      <w:r>
+        <w:rPr>
+          <w:sz w:val="28"/>
+          <w:szCs w:val="28"/>
+        </w:rPr>
+        <w:t>day</w:t>
+      </w:r>
+      <w:r>
+        <w:rPr>
+          <w:sz w:val="28"/>
+          <w:szCs w:val="28"/>
+        </w:rPr>
+        <w:t>_</w:t>
+      </w:r>
+      <w:r>
+        <w:rPr>
+          <w:sz w:val="28"/>
+          <w:szCs w:val="28"/>
+        </w:rPr>
+        <w:t>1</w:t>
+      </w:r>
+      <w:r>
+        <w:rPr>
+          <w:sz w:val="28"/>
+          <w:szCs w:val="28"/>
+        </w:rPr>
+        <w:t xml:space="preserve"> fields</w:t>
+      </w:r>
+      <w:r>
+        <w:rPr>
+          <w:sz w:val="28"/>
+          <w:szCs w:val="28"/>
+        </w:rPr>
+        <w:t xml:space="preserve"> and the other 5 fields</w:t>
+      </w:r>
       <w:bookmarkStart w:id="0" w:name="_GoBack"/>
       <w:bookmarkEnd w:id="0"/>
+      <w:r>
+        <w:rPr>
+          <w:sz w:val="28"/>
+          <w:szCs w:val="28"/>
+        </w:rPr>
+        <w:t xml:space="preserve"> in category table</w:t>
+      </w:r>
     </w:p>
     <w:p/>
     <w:p/>
@@ -4446,6 +4493,7 @@
   <w:style w:type="character" w:default="1" w:styleId="DefaultParagraphFont">
     <w:name w:val="Default Paragraph Font"/>
     <w:uiPriority w:val="1"/>
+    <w:semiHidden/>
     <w:unhideWhenUsed/>
   </w:style>
   <w:style w:type="table" w:default="1" w:styleId="TableNormal">

</xml_diff>